<commit_message>
Se modifican documentos de conclusiones y resumen
</commit_message>
<xml_diff>
--- a/Conclusiones.docx
+++ b/Conclusiones.docx
@@ -1,9 +1,16 @@
 
 <file path=word/document.xml><?xml version="1.0" encoding="utf-8"?>
-<w:document xmlns:wpc="http://schemas.microsoft.com/office/word/2010/wordprocessingCanvas" xmlns:mc="http://schemas.openxmlformats.org/markup-compatibility/2006" xmlns:o="urn:schemas-microsoft-com:office:office" xmlns:r="http://schemas.openxmlformats.org/officeDocument/2006/relationships" xmlns:m="http://schemas.openxmlformats.org/officeDocument/2006/math" xmlns:v="urn:schemas-microsoft-com:vml" xmlns:wp14="http://schemas.microsoft.com/office/word/2010/wordprocessingDrawing" xmlns:wp="http://schemas.openxmlformats.org/drawingml/2006/wordprocessingDrawing" xmlns:w10="urn:schemas-microsoft-com:office:word" xmlns:w="http://schemas.openxmlformats.org/wordprocessingml/2006/main" xmlns:w14="http://schemas.microsoft.com/office/word/2010/wordml" xmlns:w15="http://schemas.microsoft.com/office/word/2012/wordml" xmlns:wpg="http://schemas.microsoft.com/office/word/2010/wordprocessingGroup" xmlns:wpi="http://schemas.microsoft.com/office/word/2010/wordprocessingInk" xmlns:wne="http://schemas.microsoft.com/office/word/2006/wordml" xmlns:wps="http://schemas.microsoft.com/office/word/2010/wordprocessingShape" mc:Ignorable="w14 w15 wp14">
+<w:document xmlns:ve="http://schemas.openxmlformats.org/markup-compatibility/2006" xmlns:o="urn:schemas-microsoft-com:office:office" xmlns:r="http://schemas.openxmlformats.org/officeDocument/2006/relationships" xmlns:m="http://schemas.openxmlformats.org/officeDocument/2006/math" xmlns:v="urn:schemas-microsoft-com:vml" xmlns:wp="http://schemas.openxmlformats.org/drawingml/2006/wordprocessingDrawing" xmlns:w10="urn:schemas-microsoft-com:office:word" xmlns:w="http://schemas.openxmlformats.org/wordprocessingml/2006/main" xmlns:wne="http://schemas.microsoft.com/office/word/2006/wordml">
   <w:body>
     <w:sdt>
       <w:sdtPr>
+        <w:rPr>
+          <w:rFonts w:asciiTheme="minorHAnsi" w:eastAsiaTheme="minorHAnsi" w:hAnsiTheme="minorHAnsi" w:cstheme="minorBidi"/>
+          <w:color w:val="auto"/>
+          <w:sz w:val="22"/>
+          <w:szCs w:val="22"/>
+          <w:lang w:eastAsia="en-US"/>
+        </w:rPr>
         <w:id w:val="171375190"/>
         <w:docPartObj>
           <w:docPartGallery w:val="Table of Contents"/>
@@ -12,13 +19,8 @@
       </w:sdtPr>
       <w:sdtEndPr>
         <w:rPr>
-          <w:rFonts w:asciiTheme="minorHAnsi" w:eastAsiaTheme="minorHAnsi" w:hAnsiTheme="minorHAnsi" w:cstheme="minorBidi"/>
           <w:b/>
           <w:bCs/>
-          <w:color w:val="auto"/>
-          <w:sz w:val="22"/>
-          <w:szCs w:val="22"/>
-          <w:lang w:eastAsia="en-US"/>
         </w:rPr>
       </w:sdtEndPr>
       <w:sdtContent>
@@ -668,6 +670,24 @@
         <w:rPr>
           <w:lang w:val="es-AR"/>
         </w:rPr>
+        <w:fldChar w:fldCharType="begin"/>
+      </w:r>
+      <w:r>
+        <w:rPr>
+          <w:lang w:val="es-AR"/>
+        </w:rPr>
+        <w:instrText xml:space="preserve"> LINK Word.Document.12 "H:\\PrograAvanzada\\Proyectos en GitHub\\TPOrganizacion\\PolinomiosGrupal\\PruebasParaElTP2\\PruebasParaElTP2\\Lote de pruebas.docx" "" \a \p \f 0 </w:instrText>
+      </w:r>
+      <w:r>
+        <w:rPr>
+          <w:lang w:val="es-AR"/>
+        </w:rPr>
+        <w:fldChar w:fldCharType="separate"/>
+      </w:r>
+      <w:r>
+        <w:rPr>
+          <w:lang w:val="es-AR"/>
+        </w:rPr>
         <w:object w:dxaOrig="1531" w:dyaOrig="1002">
           <v:shapetype id="_x0000_t75" coordsize="21600,21600" o:spt="75" o:preferrelative="t" path="m@4@5l@4@11@9@11@9@5xe" filled="f" stroked="f">
             <v:stroke joinstyle="miter"/>
@@ -688,15 +708,16 @@
             <v:path o:extrusionok="f" gradientshapeok="t" o:connecttype="rect"/>
             <o:lock v:ext="edit" aspectratio="t"/>
           </v:shapetype>
-          <v:shape id="_x0000_i1025" type="#_x0000_t75" style="width:76.5pt;height:50.25pt" o:ole="">
+          <v:shape id="_x0000_i1025" type="#_x0000_t75" style="width:76.5pt;height:50.25pt">
             <v:imagedata r:id="rId6" o:title=""/>
           </v:shape>
-          <o:OLEObject Type="Link" ProgID="Word.Document.12" ShapeID="_x0000_i1025" DrawAspect="Icon" r:id="rId7" UpdateMode="Always">
-            <o:LinkType>EnhancedMetaFile</o:LinkType>
-            <o:LockedField>false</o:LockedField>
-            <o:FieldCodes>\f 0</o:FieldCodes>
-          </o:OLEObject>
         </w:object>
+      </w:r>
+      <w:r>
+        <w:rPr>
+          <w:lang w:val="es-AR"/>
+        </w:rPr>
+        <w:fldChar w:fldCharType="end"/>
       </w:r>
     </w:p>
     <w:p>
@@ -720,6 +741,54 @@
         </w:rPr>
       </w:pPr>
       <w:bookmarkStart w:id="3" w:name="_Toc493543106"/>
+    </w:p>
+    <w:p>
+      <w:pPr>
+        <w:pStyle w:val="Ttulo2"/>
+        <w:rPr>
+          <w:lang w:val="es-AR"/>
+        </w:rPr>
+      </w:pPr>
+    </w:p>
+    <w:p>
+      <w:pPr>
+        <w:pStyle w:val="Ttulo2"/>
+        <w:rPr>
+          <w:lang w:val="es-AR"/>
+        </w:rPr>
+      </w:pPr>
+    </w:p>
+    <w:p>
+      <w:pPr>
+        <w:pStyle w:val="Ttulo2"/>
+        <w:rPr>
+          <w:lang w:val="es-AR"/>
+        </w:rPr>
+      </w:pPr>
+    </w:p>
+    <w:p>
+      <w:pPr>
+        <w:pStyle w:val="Ttulo2"/>
+        <w:rPr>
+          <w:lang w:val="es-AR"/>
+        </w:rPr>
+      </w:pPr>
+    </w:p>
+    <w:p>
+      <w:pPr>
+        <w:pStyle w:val="Ttulo2"/>
+        <w:rPr>
+          <w:lang w:val="es-AR"/>
+        </w:rPr>
+      </w:pPr>
+    </w:p>
+    <w:p>
+      <w:pPr>
+        <w:pStyle w:val="Ttulo2"/>
+        <w:rPr>
+          <w:lang w:val="es-AR"/>
+        </w:rPr>
+      </w:pPr>
       <w:r>
         <w:rPr>
           <w:lang w:val="es-AR"/>
@@ -753,22 +822,7 @@
         <w:rPr>
           <w:lang w:val="es-AR"/>
         </w:rPr>
-        <w:t>double</w:t>
-      </w:r>
-      <w:proofErr w:type="spellEnd"/>
-      <w:proofErr w:type="gramEnd"/>
-      <w:r>
-        <w:rPr>
-          <w:lang w:val="es-AR"/>
-        </w:rPr>
-        <w:t xml:space="preserve"> </w:t>
-      </w:r>
-      <w:proofErr w:type="spellStart"/>
-      <w:r>
-        <w:rPr>
-          <w:lang w:val="es-AR"/>
-        </w:rPr>
-        <w:t>evaluarMSucesivas</w:t>
+        <w:t>doubleevaluarMSucesivas</w:t>
       </w:r>
       <w:proofErr w:type="spellEnd"/>
       <w:r>
@@ -778,6 +832,7 @@
         <w:t>(</w:t>
       </w:r>
       <w:proofErr w:type="spellStart"/>
+      <w:proofErr w:type="gramEnd"/>
       <w:r>
         <w:rPr>
           <w:lang w:val="es-AR"/>
@@ -804,22 +859,7 @@
         <w:rPr>
           <w:lang w:val="es-AR"/>
         </w:rPr>
-        <w:t>double</w:t>
-      </w:r>
-      <w:proofErr w:type="spellEnd"/>
-      <w:proofErr w:type="gramEnd"/>
-      <w:r>
-        <w:rPr>
-          <w:lang w:val="es-AR"/>
-        </w:rPr>
-        <w:t xml:space="preserve"> </w:t>
-      </w:r>
-      <w:proofErr w:type="spellStart"/>
-      <w:r>
-        <w:rPr>
-          <w:lang w:val="es-AR"/>
-        </w:rPr>
-        <w:t>evaluarRecursiva</w:t>
+        <w:t>doubleevaluarRecursiva</w:t>
       </w:r>
       <w:proofErr w:type="spellEnd"/>
       <w:r>
@@ -829,6 +869,7 @@
         <w:t>(</w:t>
       </w:r>
       <w:proofErr w:type="spellStart"/>
+      <w:proofErr w:type="gramEnd"/>
       <w:r>
         <w:rPr>
           <w:lang w:val="es-AR"/>
@@ -855,25 +896,10 @@
         <w:rPr>
           <w:lang w:val="es-AR"/>
         </w:rPr>
-        <w:lastRenderedPageBreak/>
-        <w:t>double</w:t>
+        <w:t>doubleevaluarRecursiva</w:t>
       </w:r>
       <w:proofErr w:type="spellEnd"/>
       <w:proofErr w:type="gramEnd"/>
-      <w:r>
-        <w:rPr>
-          <w:lang w:val="es-AR"/>
-        </w:rPr>
-        <w:t xml:space="preserve"> </w:t>
-      </w:r>
-      <w:proofErr w:type="spellStart"/>
-      <w:r>
-        <w:rPr>
-          <w:lang w:val="es-AR"/>
-        </w:rPr>
-        <w:t>evaluarRecursiva</w:t>
-      </w:r>
-      <w:proofErr w:type="spellEnd"/>
       <w:r>
         <w:rPr>
           <w:lang w:val="es-AR"/>
@@ -907,24 +933,10 @@
         <w:rPr>
           <w:lang w:val="es-AR"/>
         </w:rPr>
-        <w:t>double</w:t>
+        <w:t>doubleevaluarProgDinamica</w:t>
       </w:r>
       <w:proofErr w:type="spellEnd"/>
       <w:proofErr w:type="gramEnd"/>
-      <w:r>
-        <w:rPr>
-          <w:lang w:val="es-AR"/>
-        </w:rPr>
-        <w:t xml:space="preserve"> </w:t>
-      </w:r>
-      <w:proofErr w:type="spellStart"/>
-      <w:r>
-        <w:rPr>
-          <w:lang w:val="es-AR"/>
-        </w:rPr>
-        <w:t>evaluarProgDinamica</w:t>
-      </w:r>
-      <w:proofErr w:type="spellEnd"/>
       <w:r>
         <w:rPr>
           <w:lang w:val="es-AR"/>
@@ -949,103 +961,47 @@
     <w:p>
       <w:pPr>
         <w:rPr>
-          <w:lang w:val="es-AR"/>
+          <w:lang w:val="en-US"/>
         </w:rPr>
       </w:pPr>
       <w:proofErr w:type="spellStart"/>
       <w:proofErr w:type="gramStart"/>
       <w:r>
         <w:rPr>
-          <w:lang w:val="es-AR"/>
-        </w:rPr>
-        <w:t>double</w:t>
+          <w:lang w:val="en-US"/>
+        </w:rPr>
+        <w:t>doubleevaluarMejorada</w:t>
       </w:r>
       <w:proofErr w:type="spellEnd"/>
       <w:proofErr w:type="gramEnd"/>
       <w:r>
         <w:rPr>
-          <w:lang w:val="es-AR"/>
-        </w:rPr>
-        <w:t xml:space="preserve"> </w:t>
-      </w:r>
-      <w:proofErr w:type="spellStart"/>
-      <w:r>
-        <w:rPr>
-          <w:lang w:val="es-AR"/>
-        </w:rPr>
-        <w:t>evaluarMejorada</w:t>
-      </w:r>
-      <w:proofErr w:type="spellEnd"/>
-      <w:r>
-        <w:rPr>
-          <w:lang w:val="es-AR"/>
-        </w:rPr>
-        <w:t xml:space="preserve"> (</w:t>
-      </w:r>
-      <w:proofErr w:type="spellStart"/>
-      <w:r>
-        <w:rPr>
-          <w:lang w:val="es-AR"/>
-        </w:rPr>
-        <w:t>double</w:t>
-      </w:r>
-      <w:proofErr w:type="spellEnd"/>
-      <w:r>
-        <w:rPr>
-          <w:lang w:val="es-AR"/>
-        </w:rPr>
-        <w:t xml:space="preserve"> x ) { . . . }</w:t>
+          <w:lang w:val="en-US"/>
+        </w:rPr>
+        <w:t xml:space="preserve"> (double x ) { . . . }</w:t>
       </w:r>
     </w:p>
     <w:p>
       <w:pPr>
         <w:rPr>
-          <w:lang w:val="es-AR"/>
+          <w:lang w:val="en-US"/>
         </w:rPr>
       </w:pPr>
       <w:proofErr w:type="spellStart"/>
       <w:proofErr w:type="gramStart"/>
       <w:r>
         <w:rPr>
-          <w:lang w:val="es-AR"/>
-        </w:rPr>
-        <w:t>double</w:t>
+          <w:lang w:val="en-US"/>
+        </w:rPr>
+        <w:t>doubleevaluarPow</w:t>
       </w:r>
       <w:proofErr w:type="spellEnd"/>
       <w:proofErr w:type="gramEnd"/>
       <w:r>
         <w:rPr>
-          <w:lang w:val="es-AR"/>
-        </w:rPr>
-        <w:t xml:space="preserve"> </w:t>
-      </w:r>
-      <w:proofErr w:type="spellStart"/>
-      <w:r>
-        <w:rPr>
-          <w:lang w:val="es-AR"/>
-        </w:rPr>
-        <w:t>evaluarPow</w:t>
-      </w:r>
-      <w:proofErr w:type="spellEnd"/>
-      <w:r>
-        <w:rPr>
-          <w:lang w:val="es-AR"/>
-        </w:rPr>
-        <w:t xml:space="preserve"> (</w:t>
-      </w:r>
-      <w:proofErr w:type="spellStart"/>
-      <w:r>
-        <w:rPr>
-          <w:lang w:val="es-AR"/>
-        </w:rPr>
-        <w:t>double</w:t>
-      </w:r>
-      <w:proofErr w:type="spellEnd"/>
-      <w:r>
-        <w:rPr>
-          <w:lang w:val="es-AR"/>
-        </w:rPr>
-        <w:t xml:space="preserve"> x ) { . . . }</w:t>
+          <w:lang w:val="en-US"/>
+        </w:rPr>
+        <w:t xml:space="preserve"> (double x ) { . . . }</w:t>
       </w:r>
     </w:p>
     <w:p>
@@ -1060,24 +1016,10 @@
         <w:rPr>
           <w:lang w:val="es-AR"/>
         </w:rPr>
-        <w:t>double</w:t>
+        <w:t>doubleevaluarHorner</w:t>
       </w:r>
       <w:proofErr w:type="spellEnd"/>
       <w:proofErr w:type="gramEnd"/>
-      <w:r>
-        <w:rPr>
-          <w:lang w:val="es-AR"/>
-        </w:rPr>
-        <w:t xml:space="preserve"> </w:t>
-      </w:r>
-      <w:proofErr w:type="spellStart"/>
-      <w:r>
-        <w:rPr>
-          <w:lang w:val="es-AR"/>
-        </w:rPr>
-        <w:t>evaluarHorner</w:t>
-      </w:r>
-      <w:proofErr w:type="spellEnd"/>
       <w:r>
         <w:rPr>
           <w:lang w:val="es-AR"/>
@@ -1162,21 +1104,7 @@
         <w:rPr>
           <w:lang w:val="es-AR"/>
         </w:rPr>
-        <w:t xml:space="preserve">Se </w:t>
-      </w:r>
-      <w:proofErr w:type="spellStart"/>
-      <w:r>
-        <w:rPr>
-          <w:lang w:val="es-AR"/>
-        </w:rPr>
-        <w:t>llevo</w:t>
-      </w:r>
-      <w:proofErr w:type="spellEnd"/>
-      <w:r>
-        <w:rPr>
-          <w:lang w:val="es-AR"/>
-        </w:rPr>
-        <w:t xml:space="preserve"> a cabo el monitoreo de las pruebas, utilizando el siguiente grafico como muestra.</w:t>
+        <w:t>Se llevo a cabo el monitoreo de las pruebas, utilizando el siguiente grafico como muestra.</w:t>
       </w:r>
     </w:p>
     <w:p>
@@ -1193,17 +1121,17 @@
           <w:left w:w="70" w:type="dxa"/>
           <w:right w:w="70" w:type="dxa"/>
         </w:tblCellMar>
-        <w:tblLook w:val="04A0" w:firstRow="1" w:lastRow="0" w:firstColumn="1" w:lastColumn="0" w:noHBand="0" w:noVBand="1"/>
+        <w:tblLook w:val="04A0"/>
       </w:tblPr>
       <w:tblGrid>
-        <w:gridCol w:w="1869"/>
-        <w:gridCol w:w="1048"/>
-        <w:gridCol w:w="964"/>
-        <w:gridCol w:w="1289"/>
-        <w:gridCol w:w="725"/>
-        <w:gridCol w:w="1114"/>
-        <w:gridCol w:w="990"/>
-        <w:gridCol w:w="505"/>
+        <w:gridCol w:w="1901"/>
+        <w:gridCol w:w="1066"/>
+        <w:gridCol w:w="980"/>
+        <w:gridCol w:w="1310"/>
+        <w:gridCol w:w="736"/>
+        <w:gridCol w:w="1132"/>
+        <w:gridCol w:w="1006"/>
+        <w:gridCol w:w="513"/>
       </w:tblGrid>
       <w:tr>
         <w:trPr>
@@ -3710,6 +3638,14 @@
         </w:rPr>
       </w:pPr>
       <w:bookmarkStart w:id="4" w:name="_Toc493543107"/>
+    </w:p>
+    <w:p>
+      <w:pPr>
+        <w:pStyle w:val="Ttulo2"/>
+        <w:rPr>
+          <w:lang w:val="es-AR"/>
+        </w:rPr>
+      </w:pPr>
       <w:r>
         <w:rPr>
           <w:lang w:val="es-AR"/>
@@ -3717,12 +3653,6 @@
         <w:t>Complejidad Computacional</w:t>
       </w:r>
       <w:bookmarkEnd w:id="4"/>
-      <w:r>
-        <w:rPr>
-          <w:lang w:val="es-AR"/>
-        </w:rPr>
-        <w:t xml:space="preserve">  </w:t>
-      </w:r>
     </w:p>
     <w:p>
       <w:pPr>
@@ -3744,7 +3674,7 @@
           <w:left w:w="70" w:type="dxa"/>
           <w:right w:w="70" w:type="dxa"/>
         </w:tblCellMar>
-        <w:tblLook w:val="04A0" w:firstRow="1" w:lastRow="0" w:firstColumn="1" w:lastColumn="0" w:noHBand="0" w:noVBand="1"/>
+        <w:tblLook w:val="04A0"/>
       </w:tblPr>
       <w:tblGrid>
         <w:gridCol w:w="299"/>
@@ -4436,17 +4366,17 @@
           <w:left w:w="70" w:type="dxa"/>
           <w:right w:w="70" w:type="dxa"/>
         </w:tblCellMar>
-        <w:tblLook w:val="04A0" w:firstRow="1" w:lastRow="0" w:firstColumn="1" w:lastColumn="0" w:noHBand="0" w:noVBand="1"/>
+        <w:tblLook w:val="04A0"/>
       </w:tblPr>
       <w:tblGrid>
-        <w:gridCol w:w="1503"/>
-        <w:gridCol w:w="968"/>
-        <w:gridCol w:w="968"/>
-        <w:gridCol w:w="1179"/>
-        <w:gridCol w:w="968"/>
-        <w:gridCol w:w="972"/>
-        <w:gridCol w:w="968"/>
-        <w:gridCol w:w="968"/>
+        <w:gridCol w:w="1529"/>
+        <w:gridCol w:w="986"/>
+        <w:gridCol w:w="986"/>
+        <w:gridCol w:w="1201"/>
+        <w:gridCol w:w="986"/>
+        <w:gridCol w:w="986"/>
+        <w:gridCol w:w="985"/>
+        <w:gridCol w:w="985"/>
       </w:tblGrid>
       <w:tr>
         <w:trPr>
@@ -5463,7 +5393,6 @@
                 <w:szCs w:val="18"/>
                 <w:lang w:eastAsia="es-ES"/>
               </w:rPr>
-              <w:lastRenderedPageBreak/>
               <w:t>Grado 100</w:t>
             </w:r>
           </w:p>
@@ -5772,23 +5701,23 @@
       <w:r>
         <w:rPr>
           <w:noProof/>
-          <w:lang w:eastAsia="es-ES"/>
+          <w:lang w:val="es-AR" w:eastAsia="es-AR"/>
         </w:rPr>
         <w:drawing>
-          <wp:inline distT="0" distB="0" distL="0" distR="0" wp14:anchorId="5C905D63" wp14:editId="3E805573">
+          <wp:inline distT="0" distB="0" distL="0" distR="0">
             <wp:extent cx="5400040" cy="3279140"/>
             <wp:effectExtent l="0" t="0" r="10160" b="16510"/>
             <wp:docPr id="1" name="Gráfico 1">
               <a:extLst xmlns:a="http://schemas.openxmlformats.org/drawingml/2006/main">
                 <a:ext uri="{FF2B5EF4-FFF2-40B4-BE49-F238E27FC236}">
-                  <a16:creationId xmlns="" xmlns:xdr="http://schemas.openxmlformats.org/drawingml/2006/spreadsheetDrawing" xmlns:a16="http://schemas.microsoft.com/office/drawing/2014/main" xmlns:lc="http://schemas.openxmlformats.org/drawingml/2006/lockedCanvas" id="{00000000-0008-0000-0000-000002000000}"/>
+                  <a16:creationId xmlns:lc="http://schemas.openxmlformats.org/drawingml/2006/lockedCanvas" xmlns:a16="http://schemas.microsoft.com/office/drawing/2014/main" xmlns:xdr="http://schemas.openxmlformats.org/drawingml/2006/spreadsheetDrawing" xmlns="" xmlns:wps="http://schemas.microsoft.com/office/word/2010/wordprocessingShape" xmlns:wpi="http://schemas.microsoft.com/office/word/2010/wordprocessingInk" xmlns:wpg="http://schemas.microsoft.com/office/word/2010/wordprocessingGroup" xmlns:w15="http://schemas.microsoft.com/office/word/2012/wordml" xmlns:w14="http://schemas.microsoft.com/office/word/2010/wordml" xmlns:w="http://schemas.openxmlformats.org/wordprocessingml/2006/main" xmlns:w10="urn:schemas-microsoft-com:office:word" xmlns:wp14="http://schemas.microsoft.com/office/word/2010/wordprocessingDrawing" xmlns:v="urn:schemas-microsoft-com:vml" xmlns:o="urn:schemas-microsoft-com:office:office" xmlns:mc="http://schemas.openxmlformats.org/markup-compatibility/2006" xmlns:wpc="http://schemas.microsoft.com/office/word/2010/wordprocessingCanvas" id="{00000000-0008-0000-0000-000002000000}"/>
                 </a:ext>
               </a:extLst>
             </wp:docPr>
             <wp:cNvGraphicFramePr/>
             <a:graphic xmlns:a="http://schemas.openxmlformats.org/drawingml/2006/main">
               <a:graphicData uri="http://schemas.openxmlformats.org/drawingml/2006/chart">
-                <c:chart xmlns:c="http://schemas.openxmlformats.org/drawingml/2006/chart" xmlns:r="http://schemas.openxmlformats.org/officeDocument/2006/relationships" r:id="rId8"/>
+                <c:chart xmlns:c="http://schemas.openxmlformats.org/drawingml/2006/chart" xmlns:r="http://schemas.openxmlformats.org/officeDocument/2006/relationships" r:id="rId7"/>
               </a:graphicData>
             </a:graphic>
           </wp:inline>
@@ -5845,6 +5774,7 @@
         <w:rPr>
           <w:lang w:val="es-AR"/>
         </w:rPr>
+        <w:lastRenderedPageBreak/>
         <w:t>Observaciones finales</w:t>
       </w:r>
       <w:bookmarkEnd w:id="6"/>
@@ -5928,13 +5858,7 @@
         <w:rPr>
           <w:lang w:val="es-AR"/>
         </w:rPr>
-        <w:t>Conclusiones Sobre Bi</w:t>
-      </w:r>
-      <w:r>
-        <w:rPr>
-          <w:lang w:val="es-AR"/>
-        </w:rPr>
-        <w:t>nomios.</w:t>
+        <w:t>Conclusiones Sobre Binomios.</w:t>
       </w:r>
     </w:p>
     <w:p>
@@ -6029,16 +5953,35 @@
         <w:rPr>
           <w:lang w:val="es-AR"/>
         </w:rPr>
+        <w:fldChar w:fldCharType="begin"/>
+      </w:r>
+      <w:r>
+        <w:rPr>
+          <w:lang w:val="es-AR"/>
+        </w:rPr>
+        <w:instrText xml:space="preserve"> LINK Word.Document.12 "H:\\PrograAvanzada\\Proyectos en GitHub\\TPOrganizacion\\PolinomiosGrupal\\PruebasParaElTP2\\PruebasParaElTP2\\Lote de pruebas Binomio De Newton.docx" "" \a \p \f 0 </w:instrText>
+      </w:r>
+      <w:r>
+        <w:rPr>
+          <w:lang w:val="es-AR"/>
+        </w:rPr>
+        <w:fldChar w:fldCharType="separate"/>
+      </w:r>
+      <w:r>
+        <w:rPr>
+          <w:lang w:val="es-AR"/>
+        </w:rPr>
         <w:object w:dxaOrig="1531" w:dyaOrig="1002">
-          <v:shape id="_x0000_i1027" type="#_x0000_t75" style="width:76.5pt;height:50.25pt" o:ole="">
-            <v:imagedata r:id="rId9" o:title=""/>
+          <v:shape id="_x0000_i1026" type="#_x0000_t75" style="width:76.5pt;height:50.25pt">
+            <v:imagedata r:id="rId8" o:title=""/>
           </v:shape>
-          <o:OLEObject Type="Link" ProgID="Word.Document.12" ShapeID="_x0000_i1027" DrawAspect="Icon" r:id="rId10" UpdateMode="Always">
-            <o:LinkType>EnhancedMetaFile</o:LinkType>
-            <o:LockedField>false</o:LockedField>
-            <o:FieldCodes>\f 0</o:FieldCodes>
-          </o:OLEObject>
         </w:object>
+      </w:r>
+      <w:r>
+        <w:rPr>
+          <w:lang w:val="es-AR"/>
+        </w:rPr>
+        <w:fldChar w:fldCharType="end"/>
       </w:r>
     </w:p>
     <w:p>
@@ -6075,17 +6018,17 @@
           <w:left w:w="70" w:type="dxa"/>
           <w:right w:w="70" w:type="dxa"/>
         </w:tblCellMar>
-        <w:tblLook w:val="04A0" w:firstRow="1" w:lastRow="0" w:firstColumn="1" w:lastColumn="0" w:noHBand="0" w:noVBand="1"/>
+        <w:tblLook w:val="04A0"/>
       </w:tblPr>
       <w:tblGrid>
-        <w:gridCol w:w="368"/>
-        <w:gridCol w:w="1277"/>
-        <w:gridCol w:w="1186"/>
-        <w:gridCol w:w="1529"/>
-        <w:gridCol w:w="928"/>
-        <w:gridCol w:w="1345"/>
-        <w:gridCol w:w="1215"/>
-        <w:gridCol w:w="646"/>
+        <w:gridCol w:w="374"/>
+        <w:gridCol w:w="1301"/>
+        <w:gridCol w:w="1207"/>
+        <w:gridCol w:w="1556"/>
+        <w:gridCol w:w="944"/>
+        <w:gridCol w:w="1369"/>
+        <w:gridCol w:w="1236"/>
+        <w:gridCol w:w="657"/>
       </w:tblGrid>
       <w:tr>
         <w:trPr>
@@ -6769,17 +6712,17 @@
           <w:left w:w="70" w:type="dxa"/>
           <w:right w:w="70" w:type="dxa"/>
         </w:tblCellMar>
-        <w:tblLook w:val="04A0" w:firstRow="1" w:lastRow="0" w:firstColumn="1" w:lastColumn="0" w:noHBand="0" w:noVBand="1"/>
+        <w:tblLook w:val="04A0"/>
       </w:tblPr>
       <w:tblGrid>
-        <w:gridCol w:w="1757"/>
-        <w:gridCol w:w="956"/>
-        <w:gridCol w:w="956"/>
+        <w:gridCol w:w="1790"/>
+        <w:gridCol w:w="975"/>
+        <w:gridCol w:w="975"/>
         <w:gridCol w:w="1000"/>
-        <w:gridCol w:w="956"/>
-        <w:gridCol w:w="956"/>
-        <w:gridCol w:w="956"/>
-        <w:gridCol w:w="957"/>
+        <w:gridCol w:w="976"/>
+        <w:gridCol w:w="976"/>
+        <w:gridCol w:w="976"/>
+        <w:gridCol w:w="976"/>
       </w:tblGrid>
       <w:tr>
         <w:trPr>
@@ -8098,23 +8041,23 @@
       <w:r>
         <w:rPr>
           <w:noProof/>
-          <w:lang w:eastAsia="es-ES"/>
+          <w:lang w:val="es-AR" w:eastAsia="es-AR"/>
         </w:rPr>
         <w:drawing>
-          <wp:inline distT="0" distB="0" distL="0" distR="0" wp14:anchorId="65CA2249" wp14:editId="463DF929">
+          <wp:inline distT="0" distB="0" distL="0" distR="0">
             <wp:extent cx="5400040" cy="3027045"/>
             <wp:effectExtent l="0" t="0" r="10160" b="1905"/>
             <wp:docPr id="2" name="Gráfico 2">
               <a:extLst xmlns:a="http://schemas.openxmlformats.org/drawingml/2006/main">
                 <a:ext uri="{FF2B5EF4-FFF2-40B4-BE49-F238E27FC236}">
-                  <a16:creationId xmlns="" xmlns:xdr="http://schemas.openxmlformats.org/drawingml/2006/spreadsheetDrawing" xmlns:a16="http://schemas.microsoft.com/office/drawing/2014/main" xmlns:lc="http://schemas.openxmlformats.org/drawingml/2006/lockedCanvas" id="{00000000-0008-0000-0000-000004000000}"/>
+                  <a16:creationId xmlns:lc="http://schemas.openxmlformats.org/drawingml/2006/lockedCanvas" xmlns:a16="http://schemas.microsoft.com/office/drawing/2014/main" xmlns:xdr="http://schemas.openxmlformats.org/drawingml/2006/spreadsheetDrawing" xmlns="" xmlns:wps="http://schemas.microsoft.com/office/word/2010/wordprocessingShape" xmlns:wpi="http://schemas.microsoft.com/office/word/2010/wordprocessingInk" xmlns:wpg="http://schemas.microsoft.com/office/word/2010/wordprocessingGroup" xmlns:w15="http://schemas.microsoft.com/office/word/2012/wordml" xmlns:w14="http://schemas.microsoft.com/office/word/2010/wordml" xmlns:w="http://schemas.openxmlformats.org/wordprocessingml/2006/main" xmlns:w10="urn:schemas-microsoft-com:office:word" xmlns:wp14="http://schemas.microsoft.com/office/word/2010/wordprocessingDrawing" xmlns:v="urn:schemas-microsoft-com:vml" xmlns:o="urn:schemas-microsoft-com:office:office" xmlns:mc="http://schemas.openxmlformats.org/markup-compatibility/2006" xmlns:wpc="http://schemas.microsoft.com/office/word/2010/wordprocessingCanvas" id="{00000000-0008-0000-0000-000004000000}"/>
                 </a:ext>
               </a:extLst>
             </wp:docPr>
             <wp:cNvGraphicFramePr/>
             <a:graphic xmlns:a="http://schemas.openxmlformats.org/drawingml/2006/main">
               <a:graphicData uri="http://schemas.openxmlformats.org/drawingml/2006/chart">
-                <c:chart xmlns:c="http://schemas.openxmlformats.org/drawingml/2006/chart" xmlns:r="http://schemas.openxmlformats.org/officeDocument/2006/relationships" r:id="rId11"/>
+                <c:chart xmlns:c="http://schemas.openxmlformats.org/drawingml/2006/chart" xmlns:r="http://schemas.openxmlformats.org/officeDocument/2006/relationships" r:id="rId9"/>
               </a:graphicData>
             </a:graphic>
           </wp:inline>
@@ -8171,17 +8114,17 @@
       <w:r>
         <w:rPr>
           <w:noProof/>
-          <w:lang w:eastAsia="es-ES"/>
+          <w:lang w:val="es-AR" w:eastAsia="es-AR"/>
         </w:rPr>
         <w:drawing>
-          <wp:inline distT="0" distB="0" distL="0" distR="0" wp14:anchorId="356F79A9" wp14:editId="109B0DDB">
+          <wp:inline distT="0" distB="0" distL="0" distR="0">
             <wp:extent cx="4572000" cy="2743200"/>
             <wp:effectExtent l="0" t="0" r="0" b="0"/>
             <wp:docPr id="3" name="Gráfico 3"/>
             <wp:cNvGraphicFramePr/>
             <a:graphic xmlns:a="http://schemas.openxmlformats.org/drawingml/2006/main">
               <a:graphicData uri="http://schemas.openxmlformats.org/drawingml/2006/chart">
-                <c:chart xmlns:c="http://schemas.openxmlformats.org/drawingml/2006/chart" xmlns:r="http://schemas.openxmlformats.org/officeDocument/2006/relationships" r:id="rId12"/>
+                <c:chart xmlns:c="http://schemas.openxmlformats.org/drawingml/2006/chart" xmlns:r="http://schemas.openxmlformats.org/officeDocument/2006/relationships" r:id="rId10"/>
               </a:graphicData>
             </a:graphic>
           </wp:inline>
@@ -8213,17 +8156,72 @@
         <w:rPr>
           <w:lang w:val="es-AR"/>
         </w:rPr>
+        <w:lastRenderedPageBreak/>
         <w:t>Observaciones finales</w:t>
       </w:r>
     </w:p>
     <w:p>
       <w:pPr>
+        <w:pStyle w:val="Prrafodelista"/>
+        <w:numPr>
+          <w:ilvl w:val="0"/>
+          <w:numId w:val="1"/>
+        </w:numPr>
         <w:rPr>
           <w:lang w:val="es-AR"/>
         </w:rPr>
       </w:pPr>
       <w:bookmarkStart w:id="7" w:name="_GoBack"/>
       <w:bookmarkEnd w:id="7"/>
+      <w:r>
+        <w:rPr>
+          <w:lang w:val="es-AR"/>
+        </w:rPr>
+        <w:t xml:space="preserve">Las funciones realizadas con </w:t>
+      </w:r>
+      <w:r>
+        <w:rPr>
+          <w:lang w:val="es-AR"/>
+        </w:rPr>
+        <w:t>programación dinámica</w:t>
+      </w:r>
+      <w:r>
+        <w:rPr>
+          <w:lang w:val="es-AR"/>
+        </w:rPr>
+        <w:t xml:space="preserve"> tiene una complejidad O(n), con lo cual </w:t>
+      </w:r>
+      <w:r>
+        <w:rPr>
+          <w:lang w:val="es-AR"/>
+        </w:rPr>
+        <w:t>es el método más optimizado.</w:t>
+      </w:r>
+    </w:p>
+    <w:p>
+      <w:pPr>
+        <w:pStyle w:val="Prrafodelista"/>
+        <w:numPr>
+          <w:ilvl w:val="0"/>
+          <w:numId w:val="1"/>
+        </w:numPr>
+        <w:rPr>
+          <w:lang w:val="es-AR"/>
+        </w:rPr>
+      </w:pPr>
+      <w:r>
+        <w:rPr>
+          <w:lang w:val="es-AR"/>
+        </w:rPr>
+        <w:t xml:space="preserve">La función recursiva Par se puede mejorar utilizando Programación dinámica. Se podría utilizar un algoritmo que vaya guardando las potencias calculadas para luego utilizarlas sin tener que calcular cada vez que se busque un valor. </w:t>
+      </w:r>
+    </w:p>
+    <w:p>
+      <w:pPr>
+        <w:rPr>
+          <w:lang w:val="es-AR"/>
+        </w:rPr>
+      </w:pPr>
     </w:p>
     <w:sectPr>
       <w:pgSz w:w="11906" w:h="16838"/>
@@ -8236,8 +8234,8 @@
 </file>
 
 <file path=word/numbering.xml><?xml version="1.0" encoding="utf-8"?>
-<w:numbering xmlns:wpc="http://schemas.microsoft.com/office/word/2010/wordprocessingCanvas" xmlns:mc="http://schemas.openxmlformats.org/markup-compatibility/2006" xmlns:o="urn:schemas-microsoft-com:office:office" xmlns:r="http://schemas.openxmlformats.org/officeDocument/2006/relationships" xmlns:m="http://schemas.openxmlformats.org/officeDocument/2006/math" xmlns:v="urn:schemas-microsoft-com:vml" xmlns:wp14="http://schemas.microsoft.com/office/word/2010/wordprocessingDrawing" xmlns:wp="http://schemas.openxmlformats.org/drawingml/2006/wordprocessingDrawing" xmlns:w10="urn:schemas-microsoft-com:office:word" xmlns:w="http://schemas.openxmlformats.org/wordprocessingml/2006/main" xmlns:w14="http://schemas.microsoft.com/office/word/2010/wordml" xmlns:w15="http://schemas.microsoft.com/office/word/2012/wordml" xmlns:wpg="http://schemas.microsoft.com/office/word/2010/wordprocessingGroup" xmlns:wpi="http://schemas.microsoft.com/office/word/2010/wordprocessingInk" xmlns:wne="http://schemas.microsoft.com/office/word/2006/wordml" xmlns:wps="http://schemas.microsoft.com/office/word/2010/wordprocessingShape" mc:Ignorable="w14 w15 wp14">
-  <w:abstractNum w:abstractNumId="0" w15:restartNumberingAfterBreak="0">
+<w:numbering xmlns:ve="http://schemas.openxmlformats.org/markup-compatibility/2006" xmlns:o="urn:schemas-microsoft-com:office:office" xmlns:r="http://schemas.openxmlformats.org/officeDocument/2006/relationships" xmlns:m="http://schemas.openxmlformats.org/officeDocument/2006/math" xmlns:v="urn:schemas-microsoft-com:vml" xmlns:wp="http://schemas.openxmlformats.org/drawingml/2006/wordprocessingDrawing" xmlns:w10="urn:schemas-microsoft-com:office:word" xmlns:w="http://schemas.openxmlformats.org/wordprocessingml/2006/main" xmlns:wne="http://schemas.microsoft.com/office/word/2006/wordml">
+  <w:abstractNum w:abstractNumId="0">
     <w:nsid w:val="16C70A0E"/>
     <w:multiLevelType w:val="hybridMultilevel"/>
     <w:tmpl w:val="E9E6D52C"/>
@@ -8357,7 +8355,7 @@
 </file>
 
 <file path=word/styles.xml><?xml version="1.0" encoding="utf-8"?>
-<w:styles xmlns:mc="http://schemas.openxmlformats.org/markup-compatibility/2006" xmlns:r="http://schemas.openxmlformats.org/officeDocument/2006/relationships" xmlns:w="http://schemas.openxmlformats.org/wordprocessingml/2006/main" xmlns:w14="http://schemas.microsoft.com/office/word/2010/wordml" xmlns:w15="http://schemas.microsoft.com/office/word/2012/wordml" mc:Ignorable="w14 w15">
+<w:styles xmlns:r="http://schemas.openxmlformats.org/officeDocument/2006/relationships" xmlns:w="http://schemas.openxmlformats.org/wordprocessingml/2006/main">
   <w:docDefaults>
     <w:rPrDefault>
       <w:rPr>
@@ -8373,382 +8371,149 @@
       </w:pPr>
     </w:pPrDefault>
   </w:docDefaults>
-  <w:latentStyles w:defLockedState="0" w:defUIPriority="99" w:defSemiHidden="0" w:defUnhideWhenUsed="0" w:defQFormat="0" w:count="371">
-    <w:lsdException w:name="Normal" w:uiPriority="0" w:qFormat="1"/>
-    <w:lsdException w:name="heading 1" w:uiPriority="9" w:qFormat="1"/>
-    <w:lsdException w:name="heading 2" w:semiHidden="1" w:uiPriority="9" w:unhideWhenUsed="1" w:qFormat="1"/>
-    <w:lsdException w:name="heading 3" w:semiHidden="1" w:uiPriority="9" w:unhideWhenUsed="1" w:qFormat="1"/>
-    <w:lsdException w:name="heading 4" w:semiHidden="1" w:uiPriority="9" w:unhideWhenUsed="1" w:qFormat="1"/>
-    <w:lsdException w:name="heading 5" w:semiHidden="1" w:uiPriority="9" w:unhideWhenUsed="1" w:qFormat="1"/>
-    <w:lsdException w:name="heading 6" w:semiHidden="1" w:uiPriority="9" w:unhideWhenUsed="1" w:qFormat="1"/>
-    <w:lsdException w:name="heading 7" w:semiHidden="1" w:uiPriority="9" w:unhideWhenUsed="1" w:qFormat="1"/>
-    <w:lsdException w:name="heading 8" w:semiHidden="1" w:uiPriority="9" w:unhideWhenUsed="1" w:qFormat="1"/>
-    <w:lsdException w:name="heading 9" w:semiHidden="1" w:uiPriority="9" w:unhideWhenUsed="1" w:qFormat="1"/>
-    <w:lsdException w:name="index 1" w:semiHidden="1" w:unhideWhenUsed="1"/>
-    <w:lsdException w:name="index 2" w:semiHidden="1" w:unhideWhenUsed="1"/>
-    <w:lsdException w:name="index 3" w:semiHidden="1" w:unhideWhenUsed="1"/>
-    <w:lsdException w:name="index 4" w:semiHidden="1" w:unhideWhenUsed="1"/>
-    <w:lsdException w:name="index 5" w:semiHidden="1" w:unhideWhenUsed="1"/>
-    <w:lsdException w:name="index 6" w:semiHidden="1" w:unhideWhenUsed="1"/>
-    <w:lsdException w:name="index 7" w:semiHidden="1" w:unhideWhenUsed="1"/>
-    <w:lsdException w:name="index 8" w:semiHidden="1" w:unhideWhenUsed="1"/>
-    <w:lsdException w:name="index 9" w:semiHidden="1" w:unhideWhenUsed="1"/>
-    <w:lsdException w:name="toc 1" w:semiHidden="1" w:uiPriority="39" w:unhideWhenUsed="1"/>
-    <w:lsdException w:name="toc 2" w:semiHidden="1" w:uiPriority="39" w:unhideWhenUsed="1"/>
-    <w:lsdException w:name="toc 3" w:semiHidden="1" w:uiPriority="39" w:unhideWhenUsed="1"/>
-    <w:lsdException w:name="toc 4" w:semiHidden="1" w:uiPriority="39" w:unhideWhenUsed="1"/>
-    <w:lsdException w:name="toc 5" w:semiHidden="1" w:uiPriority="39" w:unhideWhenUsed="1"/>
-    <w:lsdException w:name="toc 6" w:semiHidden="1" w:uiPriority="39" w:unhideWhenUsed="1"/>
-    <w:lsdException w:name="toc 7" w:semiHidden="1" w:uiPriority="39" w:unhideWhenUsed="1"/>
-    <w:lsdException w:name="toc 8" w:semiHidden="1" w:uiPriority="39" w:unhideWhenUsed="1"/>
-    <w:lsdException w:name="toc 9" w:semiHidden="1" w:uiPriority="39" w:unhideWhenUsed="1"/>
-    <w:lsdException w:name="Normal Indent" w:semiHidden="1" w:unhideWhenUsed="1"/>
-    <w:lsdException w:name="footnote text" w:semiHidden="1" w:unhideWhenUsed="1"/>
-    <w:lsdException w:name="annotation text" w:semiHidden="1" w:unhideWhenUsed="1"/>
-    <w:lsdException w:name="header" w:semiHidden="1" w:unhideWhenUsed="1"/>
-    <w:lsdException w:name="footer" w:semiHidden="1" w:unhideWhenUsed="1"/>
-    <w:lsdException w:name="index heading" w:semiHidden="1" w:unhideWhenUsed="1"/>
-    <w:lsdException w:name="caption" w:semiHidden="1" w:uiPriority="35" w:unhideWhenUsed="1" w:qFormat="1"/>
-    <w:lsdException w:name="table of figures" w:semiHidden="1" w:unhideWhenUsed="1"/>
-    <w:lsdException w:name="envelope address" w:semiHidden="1" w:unhideWhenUsed="1"/>
-    <w:lsdException w:name="envelope return" w:semiHidden="1" w:unhideWhenUsed="1"/>
-    <w:lsdException w:name="footnote reference" w:semiHidden="1" w:unhideWhenUsed="1"/>
-    <w:lsdException w:name="annotation reference" w:semiHidden="1" w:unhideWhenUsed="1"/>
-    <w:lsdException w:name="line number" w:semiHidden="1" w:unhideWhenUsed="1"/>
-    <w:lsdException w:name="page number" w:semiHidden="1" w:unhideWhenUsed="1"/>
-    <w:lsdException w:name="endnote reference" w:semiHidden="1" w:unhideWhenUsed="1"/>
-    <w:lsdException w:name="endnote text" w:semiHidden="1" w:unhideWhenUsed="1"/>
-    <w:lsdException w:name="table of authorities" w:semiHidden="1" w:unhideWhenUsed="1"/>
-    <w:lsdException w:name="macro" w:semiHidden="1" w:unhideWhenUsed="1"/>
-    <w:lsdException w:name="toa heading" w:semiHidden="1" w:unhideWhenUsed="1"/>
-    <w:lsdException w:name="List" w:semiHidden="1" w:unhideWhenUsed="1"/>
-    <w:lsdException w:name="List Bullet" w:semiHidden="1" w:unhideWhenUsed="1"/>
-    <w:lsdException w:name="List Number" w:semiHidden="1" w:unhideWhenUsed="1"/>
-    <w:lsdException w:name="List 2" w:semiHidden="1" w:unhideWhenUsed="1"/>
-    <w:lsdException w:name="List 3" w:semiHidden="1" w:unhideWhenUsed="1"/>
-    <w:lsdException w:name="List 4" w:semiHidden="1" w:unhideWhenUsed="1"/>
-    <w:lsdException w:name="List 5" w:semiHidden="1" w:unhideWhenUsed="1"/>
-    <w:lsdException w:name="List Bullet 2" w:semiHidden="1" w:unhideWhenUsed="1"/>
-    <w:lsdException w:name="List Bullet 3" w:semiHidden="1" w:unhideWhenUsed="1"/>
-    <w:lsdException w:name="List Bullet 4" w:semiHidden="1" w:unhideWhenUsed="1"/>
-    <w:lsdException w:name="List Bullet 5" w:semiHidden="1" w:unhideWhenUsed="1"/>
-    <w:lsdException w:name="List Number 2" w:semiHidden="1" w:unhideWhenUsed="1"/>
-    <w:lsdException w:name="List Number 3" w:semiHidden="1" w:unhideWhenUsed="1"/>
-    <w:lsdException w:name="List Number 4" w:semiHidden="1" w:unhideWhenUsed="1"/>
-    <w:lsdException w:name="List Number 5" w:semiHidden="1" w:unhideWhenUsed="1"/>
-    <w:lsdException w:name="Title" w:uiPriority="10" w:qFormat="1"/>
-    <w:lsdException w:name="Closing" w:semiHidden="1" w:unhideWhenUsed="1"/>
-    <w:lsdException w:name="Signature" w:semiHidden="1" w:unhideWhenUsed="1"/>
-    <w:lsdException w:name="Default Paragraph Font" w:semiHidden="1" w:uiPriority="1" w:unhideWhenUsed="1"/>
-    <w:lsdException w:name="Body Text" w:semiHidden="1" w:unhideWhenUsed="1"/>
-    <w:lsdException w:name="Body Text Indent" w:semiHidden="1" w:unhideWhenUsed="1"/>
-    <w:lsdException w:name="List Continue" w:semiHidden="1" w:unhideWhenUsed="1"/>
-    <w:lsdException w:name="List Continue 2" w:semiHidden="1" w:unhideWhenUsed="1"/>
-    <w:lsdException w:name="List Continue 3" w:semiHidden="1" w:unhideWhenUsed="1"/>
-    <w:lsdException w:name="List Continue 4" w:semiHidden="1" w:unhideWhenUsed="1"/>
-    <w:lsdException w:name="List Continue 5" w:semiHidden="1" w:unhideWhenUsed="1"/>
-    <w:lsdException w:name="Message Header" w:semiHidden="1" w:unhideWhenUsed="1"/>
-    <w:lsdException w:name="Subtitle" w:uiPriority="11" w:qFormat="1"/>
-    <w:lsdException w:name="Salutation" w:semiHidden="1" w:unhideWhenUsed="1"/>
-    <w:lsdException w:name="Date" w:semiHidden="1" w:unhideWhenUsed="1"/>
-    <w:lsdException w:name="Body Text First Indent" w:semiHidden="1" w:unhideWhenUsed="1"/>
-    <w:lsdException w:name="Body Text First Indent 2" w:semiHidden="1" w:unhideWhenUsed="1"/>
-    <w:lsdException w:name="Note Heading" w:semiHidden="1" w:unhideWhenUsed="1"/>
-    <w:lsdException w:name="Body Text 2" w:semiHidden="1" w:unhideWhenUsed="1"/>
-    <w:lsdException w:name="Body Text 3" w:semiHidden="1" w:unhideWhenUsed="1"/>
-    <w:lsdException w:name="Body Text Indent 2" w:semiHidden="1" w:unhideWhenUsed="1"/>
-    <w:lsdException w:name="Body Text Indent 3" w:semiHidden="1" w:unhideWhenUsed="1"/>
-    <w:lsdException w:name="Block Text" w:semiHidden="1" w:unhideWhenUsed="1"/>
-    <w:lsdException w:name="Hyperlink" w:semiHidden="1" w:unhideWhenUsed="1"/>
-    <w:lsdException w:name="FollowedHyperlink" w:semiHidden="1" w:unhideWhenUsed="1"/>
-    <w:lsdException w:name="Strong" w:uiPriority="22" w:qFormat="1"/>
-    <w:lsdException w:name="Emphasis" w:uiPriority="20" w:qFormat="1"/>
-    <w:lsdException w:name="Document Map" w:semiHidden="1" w:unhideWhenUsed="1"/>
-    <w:lsdException w:name="Plain Text" w:semiHidden="1" w:unhideWhenUsed="1"/>
-    <w:lsdException w:name="E-mail Signature" w:semiHidden="1" w:unhideWhenUsed="1"/>
-    <w:lsdException w:name="HTML Top of Form" w:semiHidden="1" w:unhideWhenUsed="1"/>
-    <w:lsdException w:name="HTML Bottom of Form" w:semiHidden="1" w:unhideWhenUsed="1"/>
-    <w:lsdException w:name="Normal (Web)" w:semiHidden="1" w:unhideWhenUsed="1"/>
-    <w:lsdException w:name="HTML Acronym" w:semiHidden="1" w:unhideWhenUsed="1"/>
-    <w:lsdException w:name="HTML Address" w:semiHidden="1" w:unhideWhenUsed="1"/>
-    <w:lsdException w:name="HTML Cite" w:semiHidden="1" w:unhideWhenUsed="1"/>
-    <w:lsdException w:name="HTML Code" w:semiHidden="1" w:unhideWhenUsed="1"/>
-    <w:lsdException w:name="HTML Definition" w:semiHidden="1" w:unhideWhenUsed="1"/>
-    <w:lsdException w:name="HTML Keyboard" w:semiHidden="1" w:unhideWhenUsed="1"/>
-    <w:lsdException w:name="HTML Preformatted" w:semiHidden="1" w:unhideWhenUsed="1"/>
-    <w:lsdException w:name="HTML Sample" w:semiHidden="1" w:unhideWhenUsed="1"/>
-    <w:lsdException w:name="HTML Typewriter" w:semiHidden="1" w:unhideWhenUsed="1"/>
-    <w:lsdException w:name="HTML Variable" w:semiHidden="1" w:unhideWhenUsed="1"/>
-    <w:lsdException w:name="Normal Table" w:semiHidden="1" w:unhideWhenUsed="1"/>
-    <w:lsdException w:name="annotation subject" w:semiHidden="1" w:unhideWhenUsed="1"/>
-    <w:lsdException w:name="No List" w:semiHidden="1" w:unhideWhenUsed="1"/>
-    <w:lsdException w:name="Outline List 1" w:semiHidden="1" w:unhideWhenUsed="1"/>
-    <w:lsdException w:name="Outline List 2" w:semiHidden="1" w:unhideWhenUsed="1"/>
-    <w:lsdException w:name="Outline List 3" w:semiHidden="1" w:unhideWhenUsed="1"/>
-    <w:lsdException w:name="Table Simple 1" w:semiHidden="1" w:unhideWhenUsed="1"/>
-    <w:lsdException w:name="Table Simple 2" w:semiHidden="1" w:unhideWhenUsed="1"/>
-    <w:lsdException w:name="Table Simple 3" w:semiHidden="1" w:unhideWhenUsed="1"/>
-    <w:lsdException w:name="Table Classic 1" w:semiHidden="1" w:unhideWhenUsed="1"/>
-    <w:lsdException w:name="Table Classic 2" w:semiHidden="1" w:unhideWhenUsed="1"/>
-    <w:lsdException w:name="Table Classic 3" w:semiHidden="1" w:unhideWhenUsed="1"/>
-    <w:lsdException w:name="Table Classic 4" w:semiHidden="1" w:unhideWhenUsed="1"/>
-    <w:lsdException w:name="Table Colorful 1" w:semiHidden="1" w:unhideWhenUsed="1"/>
-    <w:lsdException w:name="Table Colorful 2" w:semiHidden="1" w:unhideWhenUsed="1"/>
-    <w:lsdException w:name="Table Colorful 3" w:semiHidden="1" w:unhideWhenUsed="1"/>
-    <w:lsdException w:name="Table Columns 1" w:semiHidden="1" w:unhideWhenUsed="1"/>
-    <w:lsdException w:name="Table Columns 2" w:semiHidden="1" w:unhideWhenUsed="1"/>
-    <w:lsdException w:name="Table Columns 3" w:semiHidden="1" w:unhideWhenUsed="1"/>
-    <w:lsdException w:name="Table Columns 4" w:semiHidden="1" w:unhideWhenUsed="1"/>
-    <w:lsdException w:name="Table Columns 5" w:semiHidden="1" w:unhideWhenUsed="1"/>
-    <w:lsdException w:name="Table Grid 1" w:semiHidden="1" w:unhideWhenUsed="1"/>
-    <w:lsdException w:name="Table Grid 2" w:semiHidden="1" w:unhideWhenUsed="1"/>
-    <w:lsdException w:name="Table Grid 3" w:semiHidden="1" w:unhideWhenUsed="1"/>
-    <w:lsdException w:name="Table Grid 4" w:semiHidden="1" w:unhideWhenUsed="1"/>
-    <w:lsdException w:name="Table Grid 5" w:semiHidden="1" w:unhideWhenUsed="1"/>
-    <w:lsdException w:name="Table Grid 6" w:semiHidden="1" w:unhideWhenUsed="1"/>
-    <w:lsdException w:name="Table Grid 7" w:semiHidden="1" w:unhideWhenUsed="1"/>
-    <w:lsdException w:name="Table Grid 8" w:semiHidden="1" w:unhideWhenUsed="1"/>
-    <w:lsdException w:name="Table List 1" w:semiHidden="1" w:unhideWhenUsed="1"/>
-    <w:lsdException w:name="Table List 2" w:semiHidden="1" w:unhideWhenUsed="1"/>
-    <w:lsdException w:name="Table List 3" w:semiHidden="1" w:unhideWhenUsed="1"/>
-    <w:lsdException w:name="Table List 4" w:semiHidden="1" w:unhideWhenUsed="1"/>
-    <w:lsdException w:name="Table List 5" w:semiHidden="1" w:unhideWhenUsed="1"/>
-    <w:lsdException w:name="Table List 6" w:semiHidden="1" w:unhideWhenUsed="1"/>
-    <w:lsdException w:name="Table List 7" w:semiHidden="1" w:unhideWhenUsed="1"/>
-    <w:lsdException w:name="Table List 8" w:semiHidden="1" w:unhideWhenUsed="1"/>
-    <w:lsdException w:name="Table 3D effects 1" w:semiHidden="1" w:unhideWhenUsed="1"/>
-    <w:lsdException w:name="Table 3D effects 2" w:semiHidden="1" w:unhideWhenUsed="1"/>
-    <w:lsdException w:name="Table 3D effects 3" w:semiHidden="1" w:unhideWhenUsed="1"/>
-    <w:lsdException w:name="Table Contemporary" w:semiHidden="1" w:unhideWhenUsed="1"/>
-    <w:lsdException w:name="Table Elegant" w:semiHidden="1" w:unhideWhenUsed="1"/>
-    <w:lsdException w:name="Table Professional" w:semiHidden="1" w:unhideWhenUsed="1"/>
-    <w:lsdException w:name="Table Subtle 1" w:semiHidden="1" w:unhideWhenUsed="1"/>
-    <w:lsdException w:name="Table Subtle 2" w:semiHidden="1" w:unhideWhenUsed="1"/>
-    <w:lsdException w:name="Table Web 1" w:semiHidden="1" w:unhideWhenUsed="1"/>
-    <w:lsdException w:name="Table Web 2" w:semiHidden="1" w:unhideWhenUsed="1"/>
-    <w:lsdException w:name="Table Web 3" w:semiHidden="1" w:unhideWhenUsed="1"/>
-    <w:lsdException w:name="Balloon Text" w:semiHidden="1" w:unhideWhenUsed="1"/>
-    <w:lsdException w:name="Table Grid" w:uiPriority="39"/>
-    <w:lsdException w:name="Table Theme" w:semiHidden="1" w:unhideWhenUsed="1"/>
-    <w:lsdException w:name="Placeholder Text" w:semiHidden="1"/>
-    <w:lsdException w:name="No Spacing" w:uiPriority="1" w:qFormat="1"/>
-    <w:lsdException w:name="Light Shading" w:uiPriority="60"/>
-    <w:lsdException w:name="Light List" w:uiPriority="61"/>
-    <w:lsdException w:name="Light Grid" w:uiPriority="62"/>
-    <w:lsdException w:name="Medium Shading 1" w:uiPriority="63"/>
-    <w:lsdException w:name="Medium Shading 2" w:uiPriority="64"/>
-    <w:lsdException w:name="Medium List 1" w:uiPriority="65"/>
-    <w:lsdException w:name="Medium List 2" w:uiPriority="66"/>
-    <w:lsdException w:name="Medium Grid 1" w:uiPriority="67"/>
-    <w:lsdException w:name="Medium Grid 2" w:uiPriority="68"/>
-    <w:lsdException w:name="Medium Grid 3" w:uiPriority="69"/>
-    <w:lsdException w:name="Dark List" w:uiPriority="70"/>
-    <w:lsdException w:name="Colorful Shading" w:uiPriority="71"/>
-    <w:lsdException w:name="Colorful List" w:uiPriority="72"/>
-    <w:lsdException w:name="Colorful Grid" w:uiPriority="73"/>
-    <w:lsdException w:name="Light Shading Accent 1" w:uiPriority="60"/>
-    <w:lsdException w:name="Light List Accent 1" w:uiPriority="61"/>
-    <w:lsdException w:name="Light Grid Accent 1" w:uiPriority="62"/>
-    <w:lsdException w:name="Medium Shading 1 Accent 1" w:uiPriority="63"/>
-    <w:lsdException w:name="Medium Shading 2 Accent 1" w:uiPriority="64"/>
-    <w:lsdException w:name="Medium List 1 Accent 1" w:uiPriority="65"/>
-    <w:lsdException w:name="Revision" w:semiHidden="1"/>
-    <w:lsdException w:name="List Paragraph" w:uiPriority="34" w:qFormat="1"/>
-    <w:lsdException w:name="Quote" w:uiPriority="29" w:qFormat="1"/>
-    <w:lsdException w:name="Intense Quote" w:uiPriority="30" w:qFormat="1"/>
-    <w:lsdException w:name="Medium List 2 Accent 1" w:uiPriority="66"/>
-    <w:lsdException w:name="Medium Grid 1 Accent 1" w:uiPriority="67"/>
-    <w:lsdException w:name="Medium Grid 2 Accent 1" w:uiPriority="68"/>
-    <w:lsdException w:name="Medium Grid 3 Accent 1" w:uiPriority="69"/>
-    <w:lsdException w:name="Dark List Accent 1" w:uiPriority="70"/>
-    <w:lsdException w:name="Colorful Shading Accent 1" w:uiPriority="71"/>
-    <w:lsdException w:name="Colorful List Accent 1" w:uiPriority="72"/>
-    <w:lsdException w:name="Colorful Grid Accent 1" w:uiPriority="73"/>
-    <w:lsdException w:name="Light Shading Accent 2" w:uiPriority="60"/>
-    <w:lsdException w:name="Light List Accent 2" w:uiPriority="61"/>
-    <w:lsdException w:name="Light Grid Accent 2" w:uiPriority="62"/>
-    <w:lsdException w:name="Medium Shading 1 Accent 2" w:uiPriority="63"/>
-    <w:lsdException w:name="Medium Shading 2 Accent 2" w:uiPriority="64"/>
-    <w:lsdException w:name="Medium List 1 Accent 2" w:uiPriority="65"/>
-    <w:lsdException w:name="Medium List 2 Accent 2" w:uiPriority="66"/>
-    <w:lsdException w:name="Medium Grid 1 Accent 2" w:uiPriority="67"/>
-    <w:lsdException w:name="Medium Grid 2 Accent 2" w:uiPriority="68"/>
-    <w:lsdException w:name="Medium Grid 3 Accent 2" w:uiPriority="69"/>
-    <w:lsdException w:name="Dark List Accent 2" w:uiPriority="70"/>
-    <w:lsdException w:name="Colorful Shading Accent 2" w:uiPriority="71"/>
-    <w:lsdException w:name="Colorful List Accent 2" w:uiPriority="72"/>
-    <w:lsdException w:name="Colorful Grid Accent 2" w:uiPriority="73"/>
-    <w:lsdException w:name="Light Shading Accent 3" w:uiPriority="60"/>
-    <w:lsdException w:name="Light List Accent 3" w:uiPriority="61"/>
-    <w:lsdException w:name="Light Grid Accent 3" w:uiPriority="62"/>
-    <w:lsdException w:name="Medium Shading 1 Accent 3" w:uiPriority="63"/>
-    <w:lsdException w:name="Medium Shading 2 Accent 3" w:uiPriority="64"/>
-    <w:lsdException w:name="Medium List 1 Accent 3" w:uiPriority="65"/>
-    <w:lsdException w:name="Medium List 2 Accent 3" w:uiPriority="66"/>
-    <w:lsdException w:name="Medium Grid 1 Accent 3" w:uiPriority="67"/>
-    <w:lsdException w:name="Medium Grid 2 Accent 3" w:uiPriority="68"/>
-    <w:lsdException w:name="Medium Grid 3 Accent 3" w:uiPriority="69"/>
-    <w:lsdException w:name="Dark List Accent 3" w:uiPriority="70"/>
-    <w:lsdException w:name="Colorful Shading Accent 3" w:uiPriority="71"/>
-    <w:lsdException w:name="Colorful List Accent 3" w:uiPriority="72"/>
-    <w:lsdException w:name="Colorful Grid Accent 3" w:uiPriority="73"/>
-    <w:lsdException w:name="Light Shading Accent 4" w:uiPriority="60"/>
-    <w:lsdException w:name="Light List Accent 4" w:uiPriority="61"/>
-    <w:lsdException w:name="Light Grid Accent 4" w:uiPriority="62"/>
-    <w:lsdException w:name="Medium Shading 1 Accent 4" w:uiPriority="63"/>
-    <w:lsdException w:name="Medium Shading 2 Accent 4" w:uiPriority="64"/>
-    <w:lsdException w:name="Medium List 1 Accent 4" w:uiPriority="65"/>
-    <w:lsdException w:name="Medium List 2 Accent 4" w:uiPriority="66"/>
-    <w:lsdException w:name="Medium Grid 1 Accent 4" w:uiPriority="67"/>
-    <w:lsdException w:name="Medium Grid 2 Accent 4" w:uiPriority="68"/>
-    <w:lsdException w:name="Medium Grid 3 Accent 4" w:uiPriority="69"/>
-    <w:lsdException w:name="Dark List Accent 4" w:uiPriority="70"/>
-    <w:lsdException w:name="Colorful Shading Accent 4" w:uiPriority="71"/>
-    <w:lsdException w:name="Colorful List Accent 4" w:uiPriority="72"/>
-    <w:lsdException w:name="Colorful Grid Accent 4" w:uiPriority="73"/>
-    <w:lsdException w:name="Light Shading Accent 5" w:uiPriority="60"/>
-    <w:lsdException w:name="Light List Accent 5" w:uiPriority="61"/>
-    <w:lsdException w:name="Light Grid Accent 5" w:uiPriority="62"/>
-    <w:lsdException w:name="Medium Shading 1 Accent 5" w:uiPriority="63"/>
-    <w:lsdException w:name="Medium Shading 2 Accent 5" w:uiPriority="64"/>
-    <w:lsdException w:name="Medium List 1 Accent 5" w:uiPriority="65"/>
-    <w:lsdException w:name="Medium List 2 Accent 5" w:uiPriority="66"/>
-    <w:lsdException w:name="Medium Grid 1 Accent 5" w:uiPriority="67"/>
-    <w:lsdException w:name="Medium Grid 2 Accent 5" w:uiPriority="68"/>
-    <w:lsdException w:name="Medium Grid 3 Accent 5" w:uiPriority="69"/>
-    <w:lsdException w:name="Dark List Accent 5" w:uiPriority="70"/>
-    <w:lsdException w:name="Colorful Shading Accent 5" w:uiPriority="71"/>
-    <w:lsdException w:name="Colorful List Accent 5" w:uiPriority="72"/>
-    <w:lsdException w:name="Colorful Grid Accent 5" w:uiPriority="73"/>
-    <w:lsdException w:name="Light Shading Accent 6" w:uiPriority="60"/>
-    <w:lsdException w:name="Light List Accent 6" w:uiPriority="61"/>
-    <w:lsdException w:name="Light Grid Accent 6" w:uiPriority="62"/>
-    <w:lsdException w:name="Medium Shading 1 Accent 6" w:uiPriority="63"/>
-    <w:lsdException w:name="Medium Shading 2 Accent 6" w:uiPriority="64"/>
-    <w:lsdException w:name="Medium List 1 Accent 6" w:uiPriority="65"/>
-    <w:lsdException w:name="Medium List 2 Accent 6" w:uiPriority="66"/>
-    <w:lsdException w:name="Medium Grid 1 Accent 6" w:uiPriority="67"/>
-    <w:lsdException w:name="Medium Grid 2 Accent 6" w:uiPriority="68"/>
-    <w:lsdException w:name="Medium Grid 3 Accent 6" w:uiPriority="69"/>
-    <w:lsdException w:name="Dark List Accent 6" w:uiPriority="70"/>
-    <w:lsdException w:name="Colorful Shading Accent 6" w:uiPriority="71"/>
-    <w:lsdException w:name="Colorful List Accent 6" w:uiPriority="72"/>
-    <w:lsdException w:name="Colorful Grid Accent 6" w:uiPriority="73"/>
-    <w:lsdException w:name="Subtle Emphasis" w:uiPriority="19" w:qFormat="1"/>
-    <w:lsdException w:name="Intense Emphasis" w:uiPriority="21" w:qFormat="1"/>
-    <w:lsdException w:name="Subtle Reference" w:uiPriority="31" w:qFormat="1"/>
-    <w:lsdException w:name="Intense Reference" w:uiPriority="32" w:qFormat="1"/>
-    <w:lsdException w:name="Book Title" w:uiPriority="33" w:qFormat="1"/>
-    <w:lsdException w:name="Bibliography" w:semiHidden="1" w:uiPriority="37" w:unhideWhenUsed="1"/>
-    <w:lsdException w:name="TOC Heading" w:semiHidden="1" w:uiPriority="39" w:unhideWhenUsed="1" w:qFormat="1"/>
-    <w:lsdException w:name="Plain Table 1" w:uiPriority="41"/>
-    <w:lsdException w:name="Plain Table 2" w:uiPriority="42"/>
-    <w:lsdException w:name="Plain Table 3" w:uiPriority="43"/>
-    <w:lsdException w:name="Plain Table 4" w:uiPriority="44"/>
-    <w:lsdException w:name="Plain Table 5" w:uiPriority="45"/>
-    <w:lsdException w:name="Grid Table Light" w:uiPriority="40"/>
-    <w:lsdException w:name="Grid Table 1 Light" w:uiPriority="46"/>
-    <w:lsdException w:name="Grid Table 2" w:uiPriority="47"/>
-    <w:lsdException w:name="Grid Table 3" w:uiPriority="48"/>
-    <w:lsdException w:name="Grid Table 4" w:uiPriority="49"/>
-    <w:lsdException w:name="Grid Table 5 Dark" w:uiPriority="50"/>
-    <w:lsdException w:name="Grid Table 6 Colorful" w:uiPriority="51"/>
-    <w:lsdException w:name="Grid Table 7 Colorful" w:uiPriority="52"/>
-    <w:lsdException w:name="Grid Table 1 Light Accent 1" w:uiPriority="46"/>
-    <w:lsdException w:name="Grid Table 2 Accent 1" w:uiPriority="47"/>
-    <w:lsdException w:name="Grid Table 3 Accent 1" w:uiPriority="48"/>
-    <w:lsdException w:name="Grid Table 4 Accent 1" w:uiPriority="49"/>
-    <w:lsdException w:name="Grid Table 5 Dark Accent 1" w:uiPriority="50"/>
-    <w:lsdException w:name="Grid Table 6 Colorful Accent 1" w:uiPriority="51"/>
-    <w:lsdException w:name="Grid Table 7 Colorful Accent 1" w:uiPriority="52"/>
-    <w:lsdException w:name="Grid Table 1 Light Accent 2" w:uiPriority="46"/>
-    <w:lsdException w:name="Grid Table 2 Accent 2" w:uiPriority="47"/>
-    <w:lsdException w:name="Grid Table 3 Accent 2" w:uiPriority="48"/>
-    <w:lsdException w:name="Grid Table 4 Accent 2" w:uiPriority="49"/>
-    <w:lsdException w:name="Grid Table 5 Dark Accent 2" w:uiPriority="50"/>
-    <w:lsdException w:name="Grid Table 6 Colorful Accent 2" w:uiPriority="51"/>
-    <w:lsdException w:name="Grid Table 7 Colorful Accent 2" w:uiPriority="52"/>
-    <w:lsdException w:name="Grid Table 1 Light Accent 3" w:uiPriority="46"/>
-    <w:lsdException w:name="Grid Table 2 Accent 3" w:uiPriority="47"/>
-    <w:lsdException w:name="Grid Table 3 Accent 3" w:uiPriority="48"/>
-    <w:lsdException w:name="Grid Table 4 Accent 3" w:uiPriority="49"/>
-    <w:lsdException w:name="Grid Table 5 Dark Accent 3" w:uiPriority="50"/>
-    <w:lsdException w:name="Grid Table 6 Colorful Accent 3" w:uiPriority="51"/>
-    <w:lsdException w:name="Grid Table 7 Colorful Accent 3" w:uiPriority="52"/>
-    <w:lsdException w:name="Grid Table 1 Light Accent 4" w:uiPriority="46"/>
-    <w:lsdException w:name="Grid Table 2 Accent 4" w:uiPriority="47"/>
-    <w:lsdException w:name="Grid Table 3 Accent 4" w:uiPriority="48"/>
-    <w:lsdException w:name="Grid Table 4 Accent 4" w:uiPriority="49"/>
-    <w:lsdException w:name="Grid Table 5 Dark Accent 4" w:uiPriority="50"/>
-    <w:lsdException w:name="Grid Table 6 Colorful Accent 4" w:uiPriority="51"/>
-    <w:lsdException w:name="Grid Table 7 Colorful Accent 4" w:uiPriority="52"/>
-    <w:lsdException w:name="Grid Table 1 Light Accent 5" w:uiPriority="46"/>
-    <w:lsdException w:name="Grid Table 2 Accent 5" w:uiPriority="47"/>
-    <w:lsdException w:name="Grid Table 3 Accent 5" w:uiPriority="48"/>
-    <w:lsdException w:name="Grid Table 4 Accent 5" w:uiPriority="49"/>
-    <w:lsdException w:name="Grid Table 5 Dark Accent 5" w:uiPriority="50"/>
-    <w:lsdException w:name="Grid Table 6 Colorful Accent 5" w:uiPriority="51"/>
-    <w:lsdException w:name="Grid Table 7 Colorful Accent 5" w:uiPriority="52"/>
-    <w:lsdException w:name="Grid Table 1 Light Accent 6" w:uiPriority="46"/>
-    <w:lsdException w:name="Grid Table 2 Accent 6" w:uiPriority="47"/>
-    <w:lsdException w:name="Grid Table 3 Accent 6" w:uiPriority="48"/>
-    <w:lsdException w:name="Grid Table 4 Accent 6" w:uiPriority="49"/>
-    <w:lsdException w:name="Grid Table 5 Dark Accent 6" w:uiPriority="50"/>
-    <w:lsdException w:name="Grid Table 6 Colorful Accent 6" w:uiPriority="51"/>
-    <w:lsdException w:name="Grid Table 7 Colorful Accent 6" w:uiPriority="52"/>
-    <w:lsdException w:name="List Table 1 Light" w:uiPriority="46"/>
-    <w:lsdException w:name="List Table 2" w:uiPriority="47"/>
-    <w:lsdException w:name="List Table 3" w:uiPriority="48"/>
-    <w:lsdException w:name="List Table 4" w:uiPriority="49"/>
-    <w:lsdException w:name="List Table 5 Dark" w:uiPriority="50"/>
-    <w:lsdException w:name="List Table 6 Colorful" w:uiPriority="51"/>
-    <w:lsdException w:name="List Table 7 Colorful" w:uiPriority="52"/>
-    <w:lsdException w:name="List Table 1 Light Accent 1" w:uiPriority="46"/>
-    <w:lsdException w:name="List Table 2 Accent 1" w:uiPriority="47"/>
-    <w:lsdException w:name="List Table 3 Accent 1" w:uiPriority="48"/>
-    <w:lsdException w:name="List Table 4 Accent 1" w:uiPriority="49"/>
-    <w:lsdException w:name="List Table 5 Dark Accent 1" w:uiPriority="50"/>
-    <w:lsdException w:name="List Table 6 Colorful Accent 1" w:uiPriority="51"/>
-    <w:lsdException w:name="List Table 7 Colorful Accent 1" w:uiPriority="52"/>
-    <w:lsdException w:name="List Table 1 Light Accent 2" w:uiPriority="46"/>
-    <w:lsdException w:name="List Table 2 Accent 2" w:uiPriority="47"/>
-    <w:lsdException w:name="List Table 3 Accent 2" w:uiPriority="48"/>
-    <w:lsdException w:name="List Table 4 Accent 2" w:uiPriority="49"/>
-    <w:lsdException w:name="List Table 5 Dark Accent 2" w:uiPriority="50"/>
-    <w:lsdException w:name="List Table 6 Colorful Accent 2" w:uiPriority="51"/>
-    <w:lsdException w:name="List Table 7 Colorful Accent 2" w:uiPriority="52"/>
-    <w:lsdException w:name="List Table 1 Light Accent 3" w:uiPriority="46"/>
-    <w:lsdException w:name="List Table 2 Accent 3" w:uiPriority="47"/>
-    <w:lsdException w:name="List Table 3 Accent 3" w:uiPriority="48"/>
-    <w:lsdException w:name="List Table 4 Accent 3" w:uiPriority="49"/>
-    <w:lsdException w:name="List Table 5 Dark Accent 3" w:uiPriority="50"/>
-    <w:lsdException w:name="List Table 6 Colorful Accent 3" w:uiPriority="51"/>
-    <w:lsdException w:name="List Table 7 Colorful Accent 3" w:uiPriority="52"/>
-    <w:lsdException w:name="List Table 1 Light Accent 4" w:uiPriority="46"/>
-    <w:lsdException w:name="List Table 2 Accent 4" w:uiPriority="47"/>
-    <w:lsdException w:name="List Table 3 Accent 4" w:uiPriority="48"/>
-    <w:lsdException w:name="List Table 4 Accent 4" w:uiPriority="49"/>
-    <w:lsdException w:name="List Table 5 Dark Accent 4" w:uiPriority="50"/>
-    <w:lsdException w:name="List Table 6 Colorful Accent 4" w:uiPriority="51"/>
-    <w:lsdException w:name="List Table 7 Colorful Accent 4" w:uiPriority="52"/>
-    <w:lsdException w:name="List Table 1 Light Accent 5" w:uiPriority="46"/>
-    <w:lsdException w:name="List Table 2 Accent 5" w:uiPriority="47"/>
-    <w:lsdException w:name="List Table 3 Accent 5" w:uiPriority="48"/>
-    <w:lsdException w:name="List Table 4 Accent 5" w:uiPriority="49"/>
-    <w:lsdException w:name="List Table 5 Dark Accent 5" w:uiPriority="50"/>
-    <w:lsdException w:name="List Table 6 Colorful Accent 5" w:uiPriority="51"/>
-    <w:lsdException w:name="List Table 7 Colorful Accent 5" w:uiPriority="52"/>
-    <w:lsdException w:name="List Table 1 Light Accent 6" w:uiPriority="46"/>
-    <w:lsdException w:name="List Table 2 Accent 6" w:uiPriority="47"/>
-    <w:lsdException w:name="List Table 3 Accent 6" w:uiPriority="48"/>
-    <w:lsdException w:name="List Table 4 Accent 6" w:uiPriority="49"/>
-    <w:lsdException w:name="List Table 5 Dark Accent 6" w:uiPriority="50"/>
-    <w:lsdException w:name="List Table 6 Colorful Accent 6" w:uiPriority="51"/>
-    <w:lsdException w:name="List Table 7 Colorful Accent 6" w:uiPriority="52"/>
+  <w:latentStyles w:defLockedState="0" w:defUIPriority="99" w:defSemiHidden="1" w:defUnhideWhenUsed="1" w:defQFormat="0" w:count="267">
+    <w:lsdException w:name="Normal" w:semiHidden="0" w:uiPriority="0" w:unhideWhenUsed="0" w:qFormat="1"/>
+    <w:lsdException w:name="heading 1" w:semiHidden="0" w:uiPriority="9" w:unhideWhenUsed="0" w:qFormat="1"/>
+    <w:lsdException w:name="heading 2" w:uiPriority="9" w:qFormat="1"/>
+    <w:lsdException w:name="heading 3" w:uiPriority="9" w:qFormat="1"/>
+    <w:lsdException w:name="heading 4" w:uiPriority="9" w:qFormat="1"/>
+    <w:lsdException w:name="heading 5" w:uiPriority="9" w:qFormat="1"/>
+    <w:lsdException w:name="heading 6" w:uiPriority="9" w:qFormat="1"/>
+    <w:lsdException w:name="heading 7" w:uiPriority="9" w:qFormat="1"/>
+    <w:lsdException w:name="heading 8" w:uiPriority="9" w:qFormat="1"/>
+    <w:lsdException w:name="heading 9" w:uiPriority="9" w:qFormat="1"/>
+    <w:lsdException w:name="toc 1" w:uiPriority="39"/>
+    <w:lsdException w:name="toc 2" w:uiPriority="39"/>
+    <w:lsdException w:name="toc 3" w:uiPriority="39"/>
+    <w:lsdException w:name="toc 4" w:uiPriority="39"/>
+    <w:lsdException w:name="toc 5" w:uiPriority="39"/>
+    <w:lsdException w:name="toc 6" w:uiPriority="39"/>
+    <w:lsdException w:name="toc 7" w:uiPriority="39"/>
+    <w:lsdException w:name="toc 8" w:uiPriority="39"/>
+    <w:lsdException w:name="toc 9" w:uiPriority="39"/>
+    <w:lsdException w:name="caption" w:uiPriority="35" w:qFormat="1"/>
+    <w:lsdException w:name="Title" w:semiHidden="0" w:uiPriority="10" w:unhideWhenUsed="0" w:qFormat="1"/>
+    <w:lsdException w:name="Default Paragraph Font" w:uiPriority="1"/>
+    <w:lsdException w:name="Subtitle" w:semiHidden="0" w:uiPriority="11" w:unhideWhenUsed="0" w:qFormat="1"/>
+    <w:lsdException w:name="Strong" w:semiHidden="0" w:uiPriority="22" w:unhideWhenUsed="0" w:qFormat="1"/>
+    <w:lsdException w:name="Emphasis" w:semiHidden="0" w:uiPriority="20" w:unhideWhenUsed="0" w:qFormat="1"/>
+    <w:lsdException w:name="Table Grid" w:semiHidden="0" w:uiPriority="39" w:unhideWhenUsed="0"/>
+    <w:lsdException w:name="Placeholder Text" w:unhideWhenUsed="0"/>
+    <w:lsdException w:name="No Spacing" w:semiHidden="0" w:uiPriority="1" w:unhideWhenUsed="0" w:qFormat="1"/>
+    <w:lsdException w:name="Light Shading" w:semiHidden="0" w:uiPriority="60" w:unhideWhenUsed="0"/>
+    <w:lsdException w:name="Light List" w:semiHidden="0" w:uiPriority="61" w:unhideWhenUsed="0"/>
+    <w:lsdException w:name="Light Grid" w:semiHidden="0" w:uiPriority="62" w:unhideWhenUsed="0"/>
+    <w:lsdException w:name="Medium Shading 1" w:semiHidden="0" w:uiPriority="63" w:unhideWhenUsed="0"/>
+    <w:lsdException w:name="Medium Shading 2" w:semiHidden="0" w:uiPriority="64" w:unhideWhenUsed="0"/>
+    <w:lsdException w:name="Medium List 1" w:semiHidden="0" w:uiPriority="65" w:unhideWhenUsed="0"/>
+    <w:lsdException w:name="Medium List 2" w:semiHidden="0" w:uiPriority="66" w:unhideWhenUsed="0"/>
+    <w:lsdException w:name="Medium Grid 1" w:semiHidden="0" w:uiPriority="67" w:unhideWhenUsed="0"/>
+    <w:lsdException w:name="Medium Grid 2" w:semiHidden="0" w:uiPriority="68" w:unhideWhenUsed="0"/>
+    <w:lsdException w:name="Medium Grid 3" w:semiHidden="0" w:uiPriority="69" w:unhideWhenUsed="0"/>
+    <w:lsdException w:name="Dark List" w:semiHidden="0" w:uiPriority="70" w:unhideWhenUsed="0"/>
+    <w:lsdException w:name="Colorful Shading" w:semiHidden="0" w:uiPriority="71" w:unhideWhenUsed="0"/>
+    <w:lsdException w:name="Colorful List" w:semiHidden="0" w:uiPriority="72" w:unhideWhenUsed="0"/>
+    <w:lsdException w:name="Colorful Grid" w:semiHidden="0" w:uiPriority="73" w:unhideWhenUsed="0"/>
+    <w:lsdException w:name="Light Shading Accent 1" w:semiHidden="0" w:uiPriority="60" w:unhideWhenUsed="0"/>
+    <w:lsdException w:name="Light List Accent 1" w:semiHidden="0" w:uiPriority="61" w:unhideWhenUsed="0"/>
+    <w:lsdException w:name="Light Grid Accent 1" w:semiHidden="0" w:uiPriority="62" w:unhideWhenUsed="0"/>
+    <w:lsdException w:name="Medium Shading 1 Accent 1" w:semiHidden="0" w:uiPriority="63" w:unhideWhenUsed="0"/>
+    <w:lsdException w:name="Medium Shading 2 Accent 1" w:semiHidden="0" w:uiPriority="64" w:unhideWhenUsed="0"/>
+    <w:lsdException w:name="Medium List 1 Accent 1" w:semiHidden="0" w:uiPriority="65" w:unhideWhenUsed="0"/>
+    <w:lsdException w:name="Revision" w:unhideWhenUsed="0"/>
+    <w:lsdException w:name="List Paragraph" w:semiHidden="0" w:uiPriority="34" w:unhideWhenUsed="0" w:qFormat="1"/>
+    <w:lsdException w:name="Quote" w:semiHidden="0" w:uiPriority="29" w:unhideWhenUsed="0" w:qFormat="1"/>
+    <w:lsdException w:name="Intense Quote" w:semiHidden="0" w:uiPriority="30" w:unhideWhenUsed="0" w:qFormat="1"/>
+    <w:lsdException w:name="Medium List 2 Accent 1" w:semiHidden="0" w:uiPriority="66" w:unhideWhenUsed="0"/>
+    <w:lsdException w:name="Medium Grid 1 Accent 1" w:semiHidden="0" w:uiPriority="67" w:unhideWhenUsed="0"/>
+    <w:lsdException w:name="Medium Grid 2 Accent 1" w:semiHidden="0" w:uiPriority="68" w:unhideWhenUsed="0"/>
+    <w:lsdException w:name="Medium Grid 3 Accent 1" w:semiHidden="0" w:uiPriority="69" w:unhideWhenUsed="0"/>
+    <w:lsdException w:name="Dark List Accent 1" w:semiHidden="0" w:uiPriority="70" w:unhideWhenUsed="0"/>
+    <w:lsdException w:name="Colorful Shading Accent 1" w:semiHidden="0" w:uiPriority="71" w:unhideWhenUsed="0"/>
+    <w:lsdException w:name="Colorful List Accent 1" w:semiHidden="0" w:uiPriority="72" w:unhideWhenUsed="0"/>
+    <w:lsdException w:name="Colorful Grid Accent 1" w:semiHidden="0" w:uiPriority="73" w:unhideWhenUsed="0"/>
+    <w:lsdException w:name="Light Shading Accent 2" w:semiHidden="0" w:uiPriority="60" w:unhideWhenUsed="0"/>
+    <w:lsdException w:name="Light List Accent 2" w:semiHidden="0" w:uiPriority="61" w:unhideWhenUsed="0"/>
+    <w:lsdException w:name="Light Grid Accent 2" w:semiHidden="0" w:uiPriority="62" w:unhideWhenUsed="0"/>
+    <w:lsdException w:name="Medium Shading 1 Accent 2" w:semiHidden="0" w:uiPriority="63" w:unhideWhenUsed="0"/>
+    <w:lsdException w:name="Medium Shading 2 Accent 2" w:semiHidden="0" w:uiPriority="64" w:unhideWhenUsed="0"/>
+    <w:lsdException w:name="Medium List 1 Accent 2" w:semiHidden="0" w:uiPriority="65" w:unhideWhenUsed="0"/>
+    <w:lsdException w:name="Medium List 2 Accent 2" w:semiHidden="0" w:uiPriority="66" w:unhideWhenUsed="0"/>
+    <w:lsdException w:name="Medium Grid 1 Accent 2" w:semiHidden="0" w:uiPriority="67" w:unhideWhenUsed="0"/>
+    <w:lsdException w:name="Medium Grid 2 Accent 2" w:semiHidden="0" w:uiPriority="68" w:unhideWhenUsed="0"/>
+    <w:lsdException w:name="Medium Grid 3 Accent 2" w:semiHidden="0" w:uiPriority="69" w:unhideWhenUsed="0"/>
+    <w:lsdException w:name="Dark List Accent 2" w:semiHidden="0" w:uiPriority="70" w:unhideWhenUsed="0"/>
+    <w:lsdException w:name="Colorful Shading Accent 2" w:semiHidden="0" w:uiPriority="71" w:unhideWhenUsed="0"/>
+    <w:lsdException w:name="Colorful List Accent 2" w:semiHidden="0" w:uiPriority="72" w:unhideWhenUsed="0"/>
+    <w:lsdException w:name="Colorful Grid Accent 2" w:semiHidden="0" w:uiPriority="73" w:unhideWhenUsed="0"/>
+    <w:lsdException w:name="Light Shading Accent 3" w:semiHidden="0" w:uiPriority="60" w:unhideWhenUsed="0"/>
+    <w:lsdException w:name="Light List Accent 3" w:semiHidden="0" w:uiPriority="61" w:unhideWhenUsed="0"/>
+    <w:lsdException w:name="Light Grid Accent 3" w:semiHidden="0" w:uiPriority="62" w:unhideWhenUsed="0"/>
+    <w:lsdException w:name="Medium Shading 1 Accent 3" w:semiHidden="0" w:uiPriority="63" w:unhideWhenUsed="0"/>
+    <w:lsdException w:name="Medium Shading 2 Accent 3" w:semiHidden="0" w:uiPriority="64" w:unhideWhenUsed="0"/>
+    <w:lsdException w:name="Medium List 1 Accent 3" w:semiHidden="0" w:uiPriority="65" w:unhideWhenUsed="0"/>
+    <w:lsdException w:name="Medium List 2 Accent 3" w:semiHidden="0" w:uiPriority="66" w:unhideWhenUsed="0"/>
+    <w:lsdException w:name="Medium Grid 1 Accent 3" w:semiHidden="0" w:uiPriority="67" w:unhideWhenUsed="0"/>
+    <w:lsdException w:name="Medium Grid 2 Accent 3" w:semiHidden="0" w:uiPriority="68" w:unhideWhenUsed="0"/>
+    <w:lsdException w:name="Medium Grid 3 Accent 3" w:semiHidden="0" w:uiPriority="69" w:unhideWhenUsed="0"/>
+    <w:lsdException w:name="Dark List Accent 3" w:semiHidden="0" w:uiPriority="70" w:unhideWhenUsed="0"/>
+    <w:lsdException w:name="Colorful Shading Accent 3" w:semiHidden="0" w:uiPriority="71" w:unhideWhenUsed="0"/>
+    <w:lsdException w:name="Colorful List Accent 3" w:semiHidden="0" w:uiPriority="72" w:unhideWhenUsed="0"/>
+    <w:lsdException w:name="Colorful Grid Accent 3" w:semiHidden="0" w:uiPriority="73" w:unhideWhenUsed="0"/>
+    <w:lsdException w:name="Light Shading Accent 4" w:semiHidden="0" w:uiPriority="60" w:unhideWhenUsed="0"/>
+    <w:lsdException w:name="Light List Accent 4" w:semiHidden="0" w:uiPriority="61" w:unhideWhenUsed="0"/>
+    <w:lsdException w:name="Light Grid Accent 4" w:semiHidden="0" w:uiPriority="62" w:unhideWhenUsed="0"/>
+    <w:lsdException w:name="Medium Shading 1 Accent 4" w:semiHidden="0" w:uiPriority="63" w:unhideWhenUsed="0"/>
+    <w:lsdException w:name="Medium Shading 2 Accent 4" w:semiHidden="0" w:uiPriority="64" w:unhideWhenUsed="0"/>
+    <w:lsdException w:name="Medium List 1 Accent 4" w:semiHidden="0" w:uiPriority="65" w:unhideWhenUsed="0"/>
+    <w:lsdException w:name="Medium List 2 Accent 4" w:semiHidden="0" w:uiPriority="66" w:unhideWhenUsed="0"/>
+    <w:lsdException w:name="Medium Grid 1 Accent 4" w:semiHidden="0" w:uiPriority="67" w:unhideWhenUsed="0"/>
+    <w:lsdException w:name="Medium Grid 2 Accent 4" w:semiHidden="0" w:uiPriority="68" w:unhideWhenUsed="0"/>
+    <w:lsdException w:name="Medium Grid 3 Accent 4" w:semiHidden="0" w:uiPriority="69" w:unhideWhenUsed="0"/>
+    <w:lsdException w:name="Dark List Accent 4" w:semiHidden="0" w:uiPriority="70" w:unhideWhenUsed="0"/>
+    <w:lsdException w:name="Colorful Shading Accent 4" w:semiHidden="0" w:uiPriority="71" w:unhideWhenUsed="0"/>
+    <w:lsdException w:name="Colorful List Accent 4" w:semiHidden="0" w:uiPriority="72" w:unhideWhenUsed="0"/>
+    <w:lsdException w:name="Colorful Grid Accent 4" w:semiHidden="0" w:uiPriority="73" w:unhideWhenUsed="0"/>
+    <w:lsdException w:name="Light Shading Accent 5" w:semiHidden="0" w:uiPriority="60" w:unhideWhenUsed="0"/>
+    <w:lsdException w:name="Light List Accent 5" w:semiHidden="0" w:uiPriority="61" w:unhideWhenUsed="0"/>
+    <w:lsdException w:name="Light Grid Accent 5" w:semiHidden="0" w:uiPriority="62" w:unhideWhenUsed="0"/>
+    <w:lsdException w:name="Medium Shading 1 Accent 5" w:semiHidden="0" w:uiPriority="63" w:unhideWhenUsed="0"/>
+    <w:lsdException w:name="Medium Shading 2 Accent 5" w:semiHidden="0" w:uiPriority="64" w:unhideWhenUsed="0"/>
+    <w:lsdException w:name="Medium List 1 Accent 5" w:semiHidden="0" w:uiPriority="65" w:unhideWhenUsed="0"/>
+    <w:lsdException w:name="Medium List 2 Accent 5" w:semiHidden="0" w:uiPriority="66" w:unhideWhenUsed="0"/>
+    <w:lsdException w:name="Medium Grid 1 Accent 5" w:semiHidden="0" w:uiPriority="67" w:unhideWhenUsed="0"/>
+    <w:lsdException w:name="Medium Grid 2 Accent 5" w:semiHidden="0" w:uiPriority="68" w:unhideWhenUsed="0"/>
+    <w:lsdException w:name="Medium Grid 3 Accent 5" w:semiHidden="0" w:uiPriority="69" w:unhideWhenUsed="0"/>
+    <w:lsdException w:name="Dark List Accent 5" w:semiHidden="0" w:uiPriority="70" w:unhideWhenUsed="0"/>
+    <w:lsdException w:name="Colorful Shading Accent 5" w:semiHidden="0" w:uiPriority="71" w:unhideWhenUsed="0"/>
+    <w:lsdException w:name="Colorful List Accent 5" w:semiHidden="0" w:uiPriority="72" w:unhideWhenUsed="0"/>
+    <w:lsdException w:name="Colorful Grid Accent 5" w:semiHidden="0" w:uiPriority="73" w:unhideWhenUsed="0"/>
+    <w:lsdException w:name="Light Shading Accent 6" w:semiHidden="0" w:uiPriority="60" w:unhideWhenUsed="0"/>
+    <w:lsdException w:name="Light List Accent 6" w:semiHidden="0" w:uiPriority="61" w:unhideWhenUsed="0"/>
+    <w:lsdException w:name="Light Grid Accent 6" w:semiHidden="0" w:uiPriority="62" w:unhideWhenUsed="0"/>
+    <w:lsdException w:name="Medium Shading 1 Accent 6" w:semiHidden="0" w:uiPriority="63" w:unhideWhenUsed="0"/>
+    <w:lsdException w:name="Medium Shading 2 Accent 6" w:semiHidden="0" w:uiPriority="64" w:unhideWhenUsed="0"/>
+    <w:lsdException w:name="Medium List 1 Accent 6" w:semiHidden="0" w:uiPriority="65" w:unhideWhenUsed="0"/>
+    <w:lsdException w:name="Medium List 2 Accent 6" w:semiHidden="0" w:uiPriority="66" w:unhideWhenUsed="0"/>
+    <w:lsdException w:name="Medium Grid 1 Accent 6" w:semiHidden="0" w:uiPriority="67" w:unhideWhenUsed="0"/>
+    <w:lsdException w:name="Medium Grid 2 Accent 6" w:semiHidden="0" w:uiPriority="68" w:unhideWhenUsed="0"/>
+    <w:lsdException w:name="Medium Grid 3 Accent 6" w:semiHidden="0" w:uiPriority="69" w:unhideWhenUsed="0"/>
+    <w:lsdException w:name="Dark List Accent 6" w:semiHidden="0" w:uiPriority="70" w:unhideWhenUsed="0"/>
+    <w:lsdException w:name="Colorful Shading Accent 6" w:semiHidden="0" w:uiPriority="71" w:unhideWhenUsed="0"/>
+    <w:lsdException w:name="Colorful List Accent 6" w:semiHidden="0" w:uiPriority="72" w:unhideWhenUsed="0"/>
+    <w:lsdException w:name="Colorful Grid Accent 6" w:semiHidden="0" w:uiPriority="73" w:unhideWhenUsed="0"/>
+    <w:lsdException w:name="Subtle Emphasis" w:semiHidden="0" w:uiPriority="19" w:unhideWhenUsed="0" w:qFormat="1"/>
+    <w:lsdException w:name="Intense Emphasis" w:semiHidden="0" w:uiPriority="21" w:unhideWhenUsed="0" w:qFormat="1"/>
+    <w:lsdException w:name="Subtle Reference" w:semiHidden="0" w:uiPriority="31" w:unhideWhenUsed="0" w:qFormat="1"/>
+    <w:lsdException w:name="Intense Reference" w:semiHidden="0" w:uiPriority="32" w:unhideWhenUsed="0" w:qFormat="1"/>
+    <w:lsdException w:name="Book Title" w:semiHidden="0" w:uiPriority="33" w:unhideWhenUsed="0" w:qFormat="1"/>
+    <w:lsdException w:name="Bibliography" w:uiPriority="37"/>
+    <w:lsdException w:name="TOC Heading" w:uiPriority="39" w:qFormat="1"/>
   </w:latentStyles>
   <w:style w:type="paragraph" w:default="1" w:styleId="Normal">
     <w:name w:val="Normal"/>
     <w:qFormat/>
+    <w:rsid w:val="00E759D6"/>
   </w:style>
   <w:style w:type="paragraph" w:styleId="Ttulo1">
     <w:name w:val="heading 1"/>
@@ -8804,6 +8569,7 @@
     <w:uiPriority w:val="99"/>
     <w:semiHidden/>
     <w:unhideWhenUsed/>
+    <w:qFormat/>
     <w:tblPr>
       <w:tblInd w:w="0" w:type="dxa"/>
       <w:tblCellMar>
@@ -8908,22 +8674,43 @@
       <w:u w:val="single"/>
     </w:rPr>
   </w:style>
+  <w:style w:type="paragraph" w:styleId="Textodeglobo">
+    <w:name w:val="Balloon Text"/>
+    <w:basedOn w:val="Normal"/>
+    <w:link w:val="TextodegloboCar"/>
+    <w:uiPriority w:val="99"/>
+    <w:semiHidden/>
+    <w:unhideWhenUsed/>
+    <w:rsid w:val="008D1A1E"/>
+    <w:pPr>
+      <w:spacing w:after="0" w:line="240" w:lineRule="auto"/>
+    </w:pPr>
+    <w:rPr>
+      <w:rFonts w:ascii="Tahoma" w:hAnsi="Tahoma" w:cs="Tahoma"/>
+      <w:sz w:val="16"/>
+      <w:szCs w:val="16"/>
+    </w:rPr>
+  </w:style>
+  <w:style w:type="character" w:customStyle="1" w:styleId="TextodegloboCar">
+    <w:name w:val="Texto de globo Car"/>
+    <w:basedOn w:val="Fuentedeprrafopredeter"/>
+    <w:link w:val="Textodeglobo"/>
+    <w:uiPriority w:val="99"/>
+    <w:semiHidden/>
+    <w:rsid w:val="008D1A1E"/>
+    <w:rPr>
+      <w:rFonts w:ascii="Tahoma" w:hAnsi="Tahoma" w:cs="Tahoma"/>
+      <w:sz w:val="16"/>
+      <w:szCs w:val="16"/>
+    </w:rPr>
+  </w:style>
 </w:styles>
 </file>
 
 <file path=word/charts/chart1.xml><?xml version="1.0" encoding="utf-8"?>
 <c:chartSpace xmlns:c="http://schemas.openxmlformats.org/drawingml/2006/chart" xmlns:a="http://schemas.openxmlformats.org/drawingml/2006/main" xmlns:r="http://schemas.openxmlformats.org/officeDocument/2006/relationships">
-  <c:date1904 val="0"/>
-  <c:lang val="es-ES"/>
-  <c:roundedCorners val="0"/>
-  <mc:AlternateContent xmlns:mc="http://schemas.openxmlformats.org/markup-compatibility/2006">
-    <mc:Choice xmlns:c14="http://schemas.microsoft.com/office/drawing/2007/8/2/chart" Requires="c14">
-      <c14:style val="102"/>
-    </mc:Choice>
-    <mc:Fallback>
-      <c:style val="2"/>
-    </mc:Fallback>
-  </mc:AlternateContent>
+  <c:date1904 val="1"/>
+  <c:lang val="es-AR"/>
   <c:chart>
     <c:title>
       <c:tx>
@@ -9006,8 +8793,6 @@
           </a:p>
         </c:rich>
       </c:tx>
-      <c:layout/>
-      <c:overlay val="0"/>
       <c:spPr>
         <a:noFill/>
         <a:ln>
@@ -9016,13 +8801,11 @@
         <a:effectLst/>
       </c:spPr>
     </c:title>
-    <c:autoTitleDeleted val="0"/>
     <c:plotArea>
       <c:layout/>
       <c:barChart>
         <c:barDir val="bar"/>
         <c:grouping val="clustered"/>
-        <c:varyColors val="0"/>
         <c:ser>
           <c:idx val="0"/>
           <c:order val="0"/>
@@ -9046,7 +8829,6 @@
             </a:ln>
             <a:effectLst/>
           </c:spPr>
-          <c:invertIfNegative val="0"/>
           <c:cat>
             <c:strRef>
               <c:f>Hoja1!$B$22:$H$22</c:f>
@@ -9135,7 +8917,6 @@
             </a:ln>
             <a:effectLst/>
           </c:spPr>
-          <c:invertIfNegative val="0"/>
           <c:cat>
             <c:strRef>
               <c:f>Hoja1!$B$22:$H$22</c:f>
@@ -9224,7 +9005,6 @@
             </a:ln>
             <a:effectLst/>
           </c:spPr>
-          <c:invertIfNegative val="0"/>
           <c:cat>
             <c:strRef>
               <c:f>Hoja1!$B$22:$H$22</c:f>
@@ -9290,28 +9070,18 @@
             </c:ext>
           </c:extLst>
         </c:ser>
-        <c:dLbls>
-          <c:showLegendKey val="0"/>
-          <c:showVal val="0"/>
-          <c:showCatName val="0"/>
-          <c:showSerName val="0"/>
-          <c:showPercent val="0"/>
-          <c:showBubbleSize val="0"/>
-        </c:dLbls>
         <c:gapWidth val="182"/>
-        <c:axId val="258946512"/>
-        <c:axId val="215565952"/>
+        <c:axId val="76964608"/>
+        <c:axId val="76966144"/>
       </c:barChart>
       <c:catAx>
-        <c:axId val="258946512"/>
+        <c:axId val="76964608"/>
         <c:scaling>
           <c:orientation val="minMax"/>
         </c:scaling>
-        <c:delete val="0"/>
         <c:axPos val="l"/>
         <c:numFmt formatCode="General" sourceLinked="1"/>
         <c:majorTickMark val="none"/>
-        <c:minorTickMark val="none"/>
         <c:tickLblPos val="nextTo"/>
         <c:spPr>
           <a:noFill/>
@@ -9343,22 +9113,20 @@
                 <a:cs typeface="+mn-cs"/>
               </a:defRPr>
             </a:pPr>
-            <a:endParaRPr lang="es-ES"/>
+            <a:endParaRPr lang="es-AR"/>
           </a:p>
         </c:txPr>
-        <c:crossAx val="215565952"/>
+        <c:crossAx val="76966144"/>
         <c:crosses val="autoZero"/>
         <c:auto val="1"/>
         <c:lblAlgn val="ctr"/>
         <c:lblOffset val="100"/>
-        <c:noMultiLvlLbl val="0"/>
       </c:catAx>
       <c:valAx>
-        <c:axId val="215565952"/>
+        <c:axId val="76966144"/>
         <c:scaling>
           <c:orientation val="minMax"/>
         </c:scaling>
-        <c:delete val="0"/>
         <c:axPos val="b"/>
         <c:majorGridlines>
           <c:spPr>
@@ -9376,7 +9144,6 @@
         </c:majorGridlines>
         <c:numFmt formatCode="General" sourceLinked="1"/>
         <c:majorTickMark val="none"/>
-        <c:minorTickMark val="none"/>
         <c:tickLblPos val="nextTo"/>
         <c:spPr>
           <a:noFill/>
@@ -9402,10 +9169,10 @@
                 <a:cs typeface="+mn-cs"/>
               </a:defRPr>
             </a:pPr>
-            <a:endParaRPr lang="es-ES"/>
+            <a:endParaRPr lang="es-AR"/>
           </a:p>
         </c:txPr>
-        <c:crossAx val="258946512"/>
+        <c:crossAx val="76964608"/>
         <c:crosses val="autoZero"/>
         <c:crossBetween val="between"/>
       </c:valAx>
@@ -9419,8 +9186,6 @@
     </c:plotArea>
     <c:legend>
       <c:legendPos val="b"/>
-      <c:layout/>
-      <c:overlay val="0"/>
       <c:spPr>
         <a:noFill/>
         <a:ln>
@@ -9445,13 +9210,12 @@
               <a:cs typeface="+mn-cs"/>
             </a:defRPr>
           </a:pPr>
-          <a:endParaRPr lang="es-ES"/>
+          <a:endParaRPr lang="es-AR"/>
         </a:p>
       </c:txPr>
     </c:legend>
     <c:plotVisOnly val="1"/>
     <c:dispBlanksAs val="gap"/>
-    <c:showDLblsOverMax val="0"/>
   </c:chart>
   <c:spPr>
     <a:solidFill>
@@ -9475,28 +9239,17 @@
       <a:pPr>
         <a:defRPr/>
       </a:pPr>
-      <a:endParaRPr lang="es-ES"/>
+      <a:endParaRPr lang="es-AR"/>
     </a:p>
   </c:txPr>
-  <c:externalData r:id="rId1">
-    <c:autoUpdate val="0"/>
-  </c:externalData>
+  <c:externalData r:id="rId1"/>
 </c:chartSpace>
 </file>
 
 <file path=word/charts/chart2.xml><?xml version="1.0" encoding="utf-8"?>
 <c:chartSpace xmlns:c="http://schemas.openxmlformats.org/drawingml/2006/chart" xmlns:a="http://schemas.openxmlformats.org/drawingml/2006/main" xmlns:r="http://schemas.openxmlformats.org/officeDocument/2006/relationships">
-  <c:date1904 val="0"/>
-  <c:lang val="es-ES"/>
-  <c:roundedCorners val="0"/>
-  <mc:AlternateContent xmlns:mc="http://schemas.openxmlformats.org/markup-compatibility/2006">
-    <mc:Choice xmlns:c14="http://schemas.microsoft.com/office/drawing/2007/8/2/chart" Requires="c14">
-      <c14:style val="102"/>
-    </mc:Choice>
-    <mc:Fallback>
-      <c:style val="2"/>
-    </mc:Fallback>
-  </mc:AlternateContent>
+  <c:date1904 val="1"/>
+  <c:lang val="es-AR"/>
   <c:chart>
     <c:title>
       <c:tx>
@@ -9550,10 +9303,9 @@
           <c:xMode val="edge"/>
           <c:yMode val="edge"/>
           <c:x val="0.28645303738146932"/>
-          <c:y val="9.937886902673658E-3"/>
+          <c:y val="9.9378869026736649E-3"/>
         </c:manualLayout>
       </c:layout>
-      <c:overlay val="0"/>
       <c:spPr>
         <a:noFill/>
         <a:ln>
@@ -9562,13 +9314,11 @@
         <a:effectLst/>
       </c:spPr>
     </c:title>
-    <c:autoTitleDeleted val="0"/>
     <c:plotArea>
       <c:layout/>
       <c:barChart>
         <c:barDir val="bar"/>
         <c:grouping val="clustered"/>
-        <c:varyColors val="0"/>
         <c:ser>
           <c:idx val="0"/>
           <c:order val="0"/>
@@ -9583,7 +9333,6 @@
               </c:strCache>
             </c:strRef>
           </c:tx>
-          <c:invertIfNegative val="0"/>
           <c:cat>
             <c:strRef>
               <c:f>Hoja1!$K$22:$Q$22</c:f>
@@ -9663,7 +9412,6 @@
               </c:strCache>
             </c:strRef>
           </c:tx>
-          <c:invertIfNegative val="0"/>
           <c:cat>
             <c:strRef>
               <c:f>Hoja1!$K$22:$Q$22</c:f>
@@ -9743,7 +9491,6 @@
               </c:strCache>
             </c:strRef>
           </c:tx>
-          <c:invertIfNegative val="0"/>
           <c:cat>
             <c:strRef>
               <c:f>Hoja1!$K$22:$Q$22</c:f>
@@ -9809,28 +9556,18 @@
             </c:ext>
           </c:extLst>
         </c:ser>
-        <c:dLbls>
-          <c:showLegendKey val="0"/>
-          <c:showVal val="0"/>
-          <c:showCatName val="0"/>
-          <c:showSerName val="0"/>
-          <c:showPercent val="0"/>
-          <c:showBubbleSize val="0"/>
-        </c:dLbls>
         <c:gapWidth val="182"/>
-        <c:axId val="264161008"/>
-        <c:axId val="259295040"/>
+        <c:axId val="77001472"/>
+        <c:axId val="77003008"/>
       </c:barChart>
       <c:catAx>
-        <c:axId val="264161008"/>
+        <c:axId val="77001472"/>
         <c:scaling>
           <c:orientation val="minMax"/>
         </c:scaling>
-        <c:delete val="0"/>
         <c:axPos val="l"/>
         <c:numFmt formatCode="General" sourceLinked="1"/>
         <c:majorTickMark val="none"/>
-        <c:minorTickMark val="none"/>
         <c:tickLblPos val="nextTo"/>
         <c:spPr>
           <a:noFill/>
@@ -9862,22 +9599,20 @@
                 <a:cs typeface="+mn-cs"/>
               </a:defRPr>
             </a:pPr>
-            <a:endParaRPr lang="es-ES"/>
+            <a:endParaRPr lang="es-AR"/>
           </a:p>
         </c:txPr>
-        <c:crossAx val="259295040"/>
+        <c:crossAx val="77003008"/>
         <c:crosses val="autoZero"/>
         <c:auto val="1"/>
         <c:lblAlgn val="ctr"/>
         <c:lblOffset val="100"/>
-        <c:noMultiLvlLbl val="0"/>
       </c:catAx>
       <c:valAx>
-        <c:axId val="259295040"/>
+        <c:axId val="77003008"/>
         <c:scaling>
           <c:orientation val="minMax"/>
         </c:scaling>
-        <c:delete val="0"/>
         <c:axPos val="b"/>
         <c:majorGridlines>
           <c:spPr>
@@ -9895,7 +9630,6 @@
         </c:majorGridlines>
         <c:numFmt formatCode="General" sourceLinked="1"/>
         <c:majorTickMark val="none"/>
-        <c:minorTickMark val="none"/>
         <c:tickLblPos val="nextTo"/>
         <c:spPr>
           <a:noFill/>
@@ -9921,10 +9655,10 @@
                 <a:cs typeface="+mn-cs"/>
               </a:defRPr>
             </a:pPr>
-            <a:endParaRPr lang="es-ES"/>
+            <a:endParaRPr lang="es-AR"/>
           </a:p>
         </c:txPr>
-        <c:crossAx val="264161008"/>
+        <c:crossAx val="77001472"/>
         <c:crosses val="autoZero"/>
         <c:crossBetween val="between"/>
       </c:valAx>
@@ -9938,8 +9672,6 @@
     </c:plotArea>
     <c:legend>
       <c:legendPos val="b"/>
-      <c:layout/>
-      <c:overlay val="0"/>
       <c:spPr>
         <a:noFill/>
         <a:ln>
@@ -9964,13 +9696,12 @@
               <a:cs typeface="+mn-cs"/>
             </a:defRPr>
           </a:pPr>
-          <a:endParaRPr lang="es-ES"/>
+          <a:endParaRPr lang="es-AR"/>
         </a:p>
       </c:txPr>
     </c:legend>
     <c:plotVisOnly val="1"/>
     <c:dispBlanksAs val="gap"/>
-    <c:showDLblsOverMax val="0"/>
   </c:chart>
   <c:spPr>
     <a:solidFill>
@@ -9994,28 +9725,17 @@
       <a:pPr>
         <a:defRPr/>
       </a:pPr>
-      <a:endParaRPr lang="es-ES"/>
+      <a:endParaRPr lang="es-AR"/>
     </a:p>
   </c:txPr>
-  <c:externalData r:id="rId1">
-    <c:autoUpdate val="0"/>
-  </c:externalData>
+  <c:externalData r:id="rId1"/>
 </c:chartSpace>
 </file>
 
 <file path=word/charts/chart3.xml><?xml version="1.0" encoding="utf-8"?>
 <c:chartSpace xmlns:c="http://schemas.openxmlformats.org/drawingml/2006/chart" xmlns:a="http://schemas.openxmlformats.org/drawingml/2006/main" xmlns:r="http://schemas.openxmlformats.org/officeDocument/2006/relationships">
-  <c:date1904 val="0"/>
-  <c:lang val="es-ES"/>
-  <c:roundedCorners val="0"/>
-  <mc:AlternateContent xmlns:mc="http://schemas.openxmlformats.org/markup-compatibility/2006">
-    <mc:Choice xmlns:c14="http://schemas.microsoft.com/office/drawing/2007/8/2/chart" Requires="c14">
-      <c14:style val="102"/>
-    </mc:Choice>
-    <mc:Fallback>
-      <c:style val="2"/>
-    </mc:Fallback>
-  </mc:AlternateContent>
+  <c:date1904 val="1"/>
+  <c:lang val="es-AR"/>
   <c:chart>
     <c:title>
       <c:tx>
@@ -10024,7 +9744,7 @@
           <a:lstStyle/>
           <a:p>
             <a:pPr>
-              <a:defRPr sz="1400" b="0" i="0" u="none" strike="noStrike" kern="1200" spc="0" baseline="0">
+              <a:defRPr lang="es-ES" sz="1400" b="0" i="0" u="none" strike="noStrike" kern="1200" spc="0" baseline="0">
                 <a:solidFill>
                   <a:schemeClr val="tx1">
                     <a:lumMod val="65000"/>
@@ -10053,10 +9773,9 @@
           <c:xMode val="edge"/>
           <c:yMode val="edge"/>
           <c:x val="0.14288188976377952"/>
-          <c:y val="4.6296296296296294E-3"/>
+          <c:y val="4.6296296296296311E-3"/>
         </c:manualLayout>
       </c:layout>
-      <c:overlay val="0"/>
       <c:spPr>
         <a:noFill/>
         <a:ln>
@@ -10064,33 +9783,11 @@
         </a:ln>
         <a:effectLst/>
       </c:spPr>
-      <c:txPr>
-        <a:bodyPr rot="0" spcFirstLastPara="1" vertOverflow="ellipsis" vert="horz" wrap="square" anchor="ctr" anchorCtr="1"/>
-        <a:lstStyle/>
-        <a:p>
-          <a:pPr>
-            <a:defRPr sz="1400" b="0" i="0" u="none" strike="noStrike" kern="1200" spc="0" baseline="0">
-              <a:solidFill>
-                <a:schemeClr val="tx1">
-                  <a:lumMod val="65000"/>
-                  <a:lumOff val="35000"/>
-                </a:schemeClr>
-              </a:solidFill>
-              <a:latin typeface="+mn-lt"/>
-              <a:ea typeface="+mn-ea"/>
-              <a:cs typeface="+mn-cs"/>
-            </a:defRPr>
-          </a:pPr>
-          <a:endParaRPr lang="es-ES"/>
-        </a:p>
-      </c:txPr>
     </c:title>
-    <c:autoTitleDeleted val="0"/>
     <c:plotArea>
       <c:layout/>
       <c:scatterChart>
         <c:scatterStyle val="lineMarker"/>
-        <c:varyColors val="0"/>
         <c:ser>
           <c:idx val="0"/>
           <c:order val="0"/>
@@ -10164,7 +9861,6 @@
               </c:numCache>
             </c:numRef>
           </c:yVal>
-          <c:smooth val="0"/>
         </c:ser>
         <c:ser>
           <c:idx val="1"/>
@@ -10239,25 +9935,15 @@
               </c:numCache>
             </c:numRef>
           </c:yVal>
-          <c:smooth val="0"/>
         </c:ser>
-        <c:dLbls>
-          <c:showLegendKey val="0"/>
-          <c:showVal val="0"/>
-          <c:showCatName val="0"/>
-          <c:showSerName val="0"/>
-          <c:showPercent val="0"/>
-          <c:showBubbleSize val="0"/>
-        </c:dLbls>
-        <c:axId val="343287952"/>
-        <c:axId val="343286272"/>
+        <c:axId val="86052224"/>
+        <c:axId val="86246528"/>
       </c:scatterChart>
       <c:valAx>
-        <c:axId val="343287952"/>
+        <c:axId val="86052224"/>
         <c:scaling>
           <c:orientation val="minMax"/>
         </c:scaling>
-        <c:delete val="0"/>
         <c:axPos val="b"/>
         <c:majorGridlines>
           <c:spPr>
@@ -10274,7 +9960,6 @@
           </c:spPr>
         </c:majorGridlines>
         <c:majorTickMark val="none"/>
-        <c:minorTickMark val="none"/>
         <c:tickLblPos val="nextTo"/>
         <c:spPr>
           <a:noFill/>
@@ -10294,7 +9979,7 @@
           <a:lstStyle/>
           <a:p>
             <a:pPr>
-              <a:defRPr sz="900" b="0" i="0" u="none" strike="noStrike" kern="1200" baseline="0">
+              <a:defRPr lang="es-ES" sz="900" b="0" i="0" u="none" strike="noStrike" kern="1200" baseline="0">
                 <a:solidFill>
                   <a:schemeClr val="tx1">
                     <a:lumMod val="65000"/>
@@ -10306,19 +9991,18 @@
                 <a:cs typeface="+mn-cs"/>
               </a:defRPr>
             </a:pPr>
-            <a:endParaRPr lang="es-ES"/>
+            <a:endParaRPr lang="es-AR"/>
           </a:p>
         </c:txPr>
-        <c:crossAx val="343286272"/>
+        <c:crossAx val="86246528"/>
         <c:crosses val="autoZero"/>
         <c:crossBetween val="midCat"/>
       </c:valAx>
       <c:valAx>
-        <c:axId val="343286272"/>
+        <c:axId val="86246528"/>
         <c:scaling>
           <c:orientation val="minMax"/>
         </c:scaling>
-        <c:delete val="0"/>
         <c:axPos val="l"/>
         <c:majorGridlines>
           <c:spPr>
@@ -10336,7 +10020,6 @@
         </c:majorGridlines>
         <c:numFmt formatCode="General" sourceLinked="1"/>
         <c:majorTickMark val="none"/>
-        <c:minorTickMark val="none"/>
         <c:tickLblPos val="nextTo"/>
         <c:spPr>
           <a:noFill/>
@@ -10356,7 +10039,7 @@
           <a:lstStyle/>
           <a:p>
             <a:pPr>
-              <a:defRPr sz="900" b="0" i="0" u="none" strike="noStrike" kern="1200" baseline="0">
+              <a:defRPr lang="es-ES" sz="900" b="0" i="0" u="none" strike="noStrike" kern="1200" baseline="0">
                 <a:solidFill>
                   <a:schemeClr val="tx1">
                     <a:lumMod val="65000"/>
@@ -10368,10 +10051,10 @@
                 <a:cs typeface="+mn-cs"/>
               </a:defRPr>
             </a:pPr>
-            <a:endParaRPr lang="es-ES"/>
+            <a:endParaRPr lang="es-AR"/>
           </a:p>
         </c:txPr>
-        <c:crossAx val="343287952"/>
+        <c:crossAx val="86052224"/>
         <c:crosses val="autoZero"/>
         <c:crossBetween val="midCat"/>
       </c:valAx>
@@ -10385,8 +10068,6 @@
     </c:plotArea>
     <c:legend>
       <c:legendPos val="b"/>
-      <c:layout/>
-      <c:overlay val="0"/>
       <c:spPr>
         <a:noFill/>
         <a:ln>
@@ -10399,7 +10080,7 @@
         <a:lstStyle/>
         <a:p>
           <a:pPr>
-            <a:defRPr sz="900" b="0" i="0" u="none" strike="noStrike" kern="1200" baseline="0">
+            <a:defRPr lang="es-ES" sz="900" b="0" i="0" u="none" strike="noStrike" kern="1200" baseline="0">
               <a:solidFill>
                 <a:schemeClr val="tx1">
                   <a:lumMod val="65000"/>
@@ -10411,13 +10092,12 @@
               <a:cs typeface="+mn-cs"/>
             </a:defRPr>
           </a:pPr>
-          <a:endParaRPr lang="es-ES"/>
+          <a:endParaRPr lang="es-AR"/>
         </a:p>
       </c:txPr>
     </c:legend>
     <c:plotVisOnly val="1"/>
     <c:dispBlanksAs val="gap"/>
-    <c:showDLblsOverMax val="0"/>
   </c:chart>
   <c:spPr>
     <a:solidFill>
@@ -10441,569 +10121,11 @@
       <a:pPr>
         <a:defRPr/>
       </a:pPr>
-      <a:endParaRPr lang="es-ES"/>
+      <a:endParaRPr lang="es-AR"/>
     </a:p>
   </c:txPr>
-  <c:externalData r:id="rId3">
-    <c:autoUpdate val="0"/>
-  </c:externalData>
+  <c:externalData r:id="rId1"/>
 </c:chartSpace>
-</file>
-
-<file path=word/charts/colors1.xml><?xml version="1.0" encoding="utf-8"?>
-<cs:colorStyle xmlns:cs="http://schemas.microsoft.com/office/drawing/2012/chartStyle" xmlns:a="http://schemas.openxmlformats.org/drawingml/2006/main" meth="cycle" id="10">
-  <a:schemeClr val="accent1"/>
-  <a:schemeClr val="accent2"/>
-  <a:schemeClr val="accent3"/>
-  <a:schemeClr val="accent4"/>
-  <a:schemeClr val="accent5"/>
-  <a:schemeClr val="accent6"/>
-  <cs:variation/>
-  <cs:variation>
-    <a:lumMod val="60000"/>
-  </cs:variation>
-  <cs:variation>
-    <a:lumMod val="80000"/>
-    <a:lumOff val="20000"/>
-  </cs:variation>
-  <cs:variation>
-    <a:lumMod val="80000"/>
-  </cs:variation>
-  <cs:variation>
-    <a:lumMod val="60000"/>
-    <a:lumOff val="40000"/>
-  </cs:variation>
-  <cs:variation>
-    <a:lumMod val="50000"/>
-  </cs:variation>
-  <cs:variation>
-    <a:lumMod val="70000"/>
-    <a:lumOff val="30000"/>
-  </cs:variation>
-  <cs:variation>
-    <a:lumMod val="70000"/>
-  </cs:variation>
-  <cs:variation>
-    <a:lumMod val="50000"/>
-    <a:lumOff val="50000"/>
-  </cs:variation>
-</cs:colorStyle>
-</file>
-
-<file path=word/charts/style1.xml><?xml version="1.0" encoding="utf-8"?>
-<cs:chartStyle xmlns:cs="http://schemas.microsoft.com/office/drawing/2012/chartStyle" xmlns:a="http://schemas.openxmlformats.org/drawingml/2006/main" id="240">
-  <cs:axisTitle>
-    <cs:lnRef idx="0"/>
-    <cs:fillRef idx="0"/>
-    <cs:effectRef idx="0"/>
-    <cs:fontRef idx="minor">
-      <a:schemeClr val="tx1">
-        <a:lumMod val="65000"/>
-        <a:lumOff val="35000"/>
-      </a:schemeClr>
-    </cs:fontRef>
-    <cs:defRPr sz="1000" kern="1200"/>
-  </cs:axisTitle>
-  <cs:categoryAxis>
-    <cs:lnRef idx="0"/>
-    <cs:fillRef idx="0"/>
-    <cs:effectRef idx="0"/>
-    <cs:fontRef idx="minor">
-      <a:schemeClr val="tx1">
-        <a:lumMod val="65000"/>
-        <a:lumOff val="35000"/>
-      </a:schemeClr>
-    </cs:fontRef>
-    <cs:spPr>
-      <a:ln w="9525" cap="flat" cmpd="sng" algn="ctr">
-        <a:solidFill>
-          <a:schemeClr val="tx1">
-            <a:lumMod val="25000"/>
-            <a:lumOff val="75000"/>
-          </a:schemeClr>
-        </a:solidFill>
-        <a:round/>
-      </a:ln>
-    </cs:spPr>
-    <cs:defRPr sz="900" kern="1200"/>
-  </cs:categoryAxis>
-  <cs:chartArea mods="allowNoFillOverride allowNoLineOverride">
-    <cs:lnRef idx="0"/>
-    <cs:fillRef idx="0"/>
-    <cs:effectRef idx="0"/>
-    <cs:fontRef idx="minor">
-      <a:schemeClr val="tx1"/>
-    </cs:fontRef>
-    <cs:spPr>
-      <a:solidFill>
-        <a:schemeClr val="bg1"/>
-      </a:solidFill>
-      <a:ln w="9525" cap="flat" cmpd="sng" algn="ctr">
-        <a:solidFill>
-          <a:schemeClr val="tx1">
-            <a:lumMod val="15000"/>
-            <a:lumOff val="85000"/>
-          </a:schemeClr>
-        </a:solidFill>
-        <a:round/>
-      </a:ln>
-    </cs:spPr>
-    <cs:defRPr sz="1000" kern="1200"/>
-  </cs:chartArea>
-  <cs:dataLabel>
-    <cs:lnRef idx="0"/>
-    <cs:fillRef idx="0"/>
-    <cs:effectRef idx="0"/>
-    <cs:fontRef idx="minor">
-      <a:schemeClr val="tx1">
-        <a:lumMod val="75000"/>
-        <a:lumOff val="25000"/>
-      </a:schemeClr>
-    </cs:fontRef>
-    <cs:defRPr sz="900" kern="1200"/>
-  </cs:dataLabel>
-  <cs:dataLabelCallout>
-    <cs:lnRef idx="0"/>
-    <cs:fillRef idx="0"/>
-    <cs:effectRef idx="0"/>
-    <cs:fontRef idx="minor">
-      <a:schemeClr val="dk1">
-        <a:lumMod val="65000"/>
-        <a:lumOff val="35000"/>
-      </a:schemeClr>
-    </cs:fontRef>
-    <cs:spPr>
-      <a:solidFill>
-        <a:schemeClr val="lt1"/>
-      </a:solidFill>
-      <a:ln>
-        <a:solidFill>
-          <a:schemeClr val="dk1">
-            <a:lumMod val="25000"/>
-            <a:lumOff val="75000"/>
-          </a:schemeClr>
-        </a:solidFill>
-      </a:ln>
-    </cs:spPr>
-    <cs:defRPr sz="900" kern="1200"/>
-    <cs:bodyPr rot="0" spcFirstLastPara="1" vertOverflow="clip" horzOverflow="clip" vert="horz" wrap="square" lIns="36576" tIns="18288" rIns="36576" bIns="18288" anchor="ctr" anchorCtr="1">
-      <a:spAutoFit/>
-    </cs:bodyPr>
-  </cs:dataLabelCallout>
-  <cs:dataPoint>
-    <cs:lnRef idx="0"/>
-    <cs:fillRef idx="1">
-      <cs:styleClr val="auto"/>
-    </cs:fillRef>
-    <cs:effectRef idx="0"/>
-    <cs:fontRef idx="minor">
-      <a:schemeClr val="tx1"/>
-    </cs:fontRef>
-  </cs:dataPoint>
-  <cs:dataPoint3D>
-    <cs:lnRef idx="0"/>
-    <cs:fillRef idx="1">
-      <cs:styleClr val="auto"/>
-    </cs:fillRef>
-    <cs:effectRef idx="0"/>
-    <cs:fontRef idx="minor">
-      <a:schemeClr val="tx1"/>
-    </cs:fontRef>
-  </cs:dataPoint3D>
-  <cs:dataPointLine>
-    <cs:lnRef idx="0">
-      <cs:styleClr val="auto"/>
-    </cs:lnRef>
-    <cs:fillRef idx="1"/>
-    <cs:effectRef idx="0"/>
-    <cs:fontRef idx="minor">
-      <a:schemeClr val="tx1"/>
-    </cs:fontRef>
-    <cs:spPr>
-      <a:ln w="19050" cap="rnd">
-        <a:solidFill>
-          <a:schemeClr val="phClr"/>
-        </a:solidFill>
-        <a:round/>
-      </a:ln>
-    </cs:spPr>
-  </cs:dataPointLine>
-  <cs:dataPointMarker>
-    <cs:lnRef idx="0">
-      <cs:styleClr val="auto"/>
-    </cs:lnRef>
-    <cs:fillRef idx="1">
-      <cs:styleClr val="auto"/>
-    </cs:fillRef>
-    <cs:effectRef idx="0"/>
-    <cs:fontRef idx="minor">
-      <a:schemeClr val="tx1"/>
-    </cs:fontRef>
-    <cs:spPr>
-      <a:ln w="9525">
-        <a:solidFill>
-          <a:schemeClr val="phClr"/>
-        </a:solidFill>
-      </a:ln>
-    </cs:spPr>
-  </cs:dataPointMarker>
-  <cs:dataPointMarkerLayout symbol="circle" size="5"/>
-  <cs:dataPointWireframe>
-    <cs:lnRef idx="0">
-      <cs:styleClr val="auto"/>
-    </cs:lnRef>
-    <cs:fillRef idx="0"/>
-    <cs:effectRef idx="0"/>
-    <cs:fontRef idx="minor">
-      <a:schemeClr val="dk1"/>
-    </cs:fontRef>
-    <cs:spPr>
-      <a:ln w="9525" cap="rnd">
-        <a:solidFill>
-          <a:schemeClr val="phClr"/>
-        </a:solidFill>
-        <a:round/>
-      </a:ln>
-    </cs:spPr>
-  </cs:dataPointWireframe>
-  <cs:dataTable>
-    <cs:lnRef idx="0"/>
-    <cs:fillRef idx="0"/>
-    <cs:effectRef idx="0"/>
-    <cs:fontRef idx="minor">
-      <a:schemeClr val="tx1">
-        <a:lumMod val="65000"/>
-        <a:lumOff val="35000"/>
-      </a:schemeClr>
-    </cs:fontRef>
-    <cs:spPr>
-      <a:noFill/>
-      <a:ln w="9525" cap="flat" cmpd="sng" algn="ctr">
-        <a:solidFill>
-          <a:schemeClr val="tx1">
-            <a:lumMod val="15000"/>
-            <a:lumOff val="85000"/>
-          </a:schemeClr>
-        </a:solidFill>
-        <a:round/>
-      </a:ln>
-    </cs:spPr>
-    <cs:defRPr sz="900" kern="1200"/>
-  </cs:dataTable>
-  <cs:downBar>
-    <cs:lnRef idx="0"/>
-    <cs:fillRef idx="0"/>
-    <cs:effectRef idx="0"/>
-    <cs:fontRef idx="minor">
-      <a:schemeClr val="tx1"/>
-    </cs:fontRef>
-    <cs:spPr>
-      <a:solidFill>
-        <a:schemeClr val="dk1">
-          <a:lumMod val="75000"/>
-          <a:lumOff val="25000"/>
-        </a:schemeClr>
-      </a:solidFill>
-      <a:ln w="9525" cap="flat" cmpd="sng" algn="ctr">
-        <a:solidFill>
-          <a:schemeClr val="tx1">
-            <a:lumMod val="65000"/>
-            <a:lumOff val="35000"/>
-          </a:schemeClr>
-        </a:solidFill>
-        <a:round/>
-      </a:ln>
-    </cs:spPr>
-  </cs:downBar>
-  <cs:dropLine>
-    <cs:lnRef idx="0"/>
-    <cs:fillRef idx="0"/>
-    <cs:effectRef idx="0"/>
-    <cs:fontRef idx="minor">
-      <a:schemeClr val="tx1"/>
-    </cs:fontRef>
-    <cs:spPr>
-      <a:ln w="9525" cap="flat" cmpd="sng" algn="ctr">
-        <a:solidFill>
-          <a:schemeClr val="tx1">
-            <a:lumMod val="35000"/>
-            <a:lumOff val="65000"/>
-          </a:schemeClr>
-        </a:solidFill>
-        <a:round/>
-      </a:ln>
-    </cs:spPr>
-  </cs:dropLine>
-  <cs:errorBar>
-    <cs:lnRef idx="0"/>
-    <cs:fillRef idx="0"/>
-    <cs:effectRef idx="0"/>
-    <cs:fontRef idx="minor">
-      <a:schemeClr val="tx1"/>
-    </cs:fontRef>
-    <cs:spPr>
-      <a:ln w="9525" cap="flat" cmpd="sng" algn="ctr">
-        <a:solidFill>
-          <a:schemeClr val="tx1">
-            <a:lumMod val="65000"/>
-            <a:lumOff val="35000"/>
-          </a:schemeClr>
-        </a:solidFill>
-        <a:round/>
-      </a:ln>
-    </cs:spPr>
-  </cs:errorBar>
-  <cs:floor>
-    <cs:lnRef idx="0"/>
-    <cs:fillRef idx="0"/>
-    <cs:effectRef idx="0"/>
-    <cs:fontRef idx="minor">
-      <a:schemeClr val="tx1"/>
-    </cs:fontRef>
-    <cs:spPr>
-      <a:noFill/>
-      <a:ln>
-        <a:noFill/>
-      </a:ln>
-    </cs:spPr>
-  </cs:floor>
-  <cs:gridlineMajor>
-    <cs:lnRef idx="0"/>
-    <cs:fillRef idx="0"/>
-    <cs:effectRef idx="0"/>
-    <cs:fontRef idx="minor">
-      <a:schemeClr val="tx1"/>
-    </cs:fontRef>
-    <cs:spPr>
-      <a:ln w="9525" cap="flat" cmpd="sng" algn="ctr">
-        <a:solidFill>
-          <a:schemeClr val="tx1">
-            <a:lumMod val="15000"/>
-            <a:lumOff val="85000"/>
-          </a:schemeClr>
-        </a:solidFill>
-        <a:round/>
-      </a:ln>
-    </cs:spPr>
-  </cs:gridlineMajor>
-  <cs:gridlineMinor>
-    <cs:lnRef idx="0"/>
-    <cs:fillRef idx="0"/>
-    <cs:effectRef idx="0"/>
-    <cs:fontRef idx="minor">
-      <a:schemeClr val="tx1"/>
-    </cs:fontRef>
-    <cs:spPr>
-      <a:ln w="9525" cap="flat" cmpd="sng" algn="ctr">
-        <a:solidFill>
-          <a:schemeClr val="tx1">
-            <a:lumMod val="5000"/>
-            <a:lumOff val="95000"/>
-          </a:schemeClr>
-        </a:solidFill>
-        <a:round/>
-      </a:ln>
-    </cs:spPr>
-  </cs:gridlineMinor>
-  <cs:hiLoLine>
-    <cs:lnRef idx="0"/>
-    <cs:fillRef idx="0"/>
-    <cs:effectRef idx="0"/>
-    <cs:fontRef idx="minor">
-      <a:schemeClr val="tx1"/>
-    </cs:fontRef>
-    <cs:spPr>
-      <a:ln w="9525" cap="flat" cmpd="sng" algn="ctr">
-        <a:solidFill>
-          <a:schemeClr val="tx1">
-            <a:lumMod val="50000"/>
-            <a:lumOff val="50000"/>
-          </a:schemeClr>
-        </a:solidFill>
-        <a:round/>
-      </a:ln>
-    </cs:spPr>
-  </cs:hiLoLine>
-  <cs:leaderLine>
-    <cs:lnRef idx="0"/>
-    <cs:fillRef idx="0"/>
-    <cs:effectRef idx="0"/>
-    <cs:fontRef idx="minor">
-      <a:schemeClr val="tx1"/>
-    </cs:fontRef>
-    <cs:spPr>
-      <a:ln w="9525" cap="flat" cmpd="sng" algn="ctr">
-        <a:solidFill>
-          <a:schemeClr val="tx1">
-            <a:lumMod val="35000"/>
-            <a:lumOff val="65000"/>
-          </a:schemeClr>
-        </a:solidFill>
-        <a:round/>
-      </a:ln>
-    </cs:spPr>
-  </cs:leaderLine>
-  <cs:legend>
-    <cs:lnRef idx="0"/>
-    <cs:fillRef idx="0"/>
-    <cs:effectRef idx="0"/>
-    <cs:fontRef idx="minor">
-      <a:schemeClr val="tx1">
-        <a:lumMod val="65000"/>
-        <a:lumOff val="35000"/>
-      </a:schemeClr>
-    </cs:fontRef>
-    <cs:defRPr sz="900" kern="1200"/>
-  </cs:legend>
-  <cs:plotArea mods="allowNoFillOverride allowNoLineOverride">
-    <cs:lnRef idx="0"/>
-    <cs:fillRef idx="0"/>
-    <cs:effectRef idx="0"/>
-    <cs:fontRef idx="minor">
-      <a:schemeClr val="tx1"/>
-    </cs:fontRef>
-  </cs:plotArea>
-  <cs:plotArea3D mods="allowNoFillOverride allowNoLineOverride">
-    <cs:lnRef idx="0"/>
-    <cs:fillRef idx="0"/>
-    <cs:effectRef idx="0"/>
-    <cs:fontRef idx="minor">
-      <a:schemeClr val="tx1"/>
-    </cs:fontRef>
-  </cs:plotArea3D>
-  <cs:seriesAxis>
-    <cs:lnRef idx="0"/>
-    <cs:fillRef idx="0"/>
-    <cs:effectRef idx="0"/>
-    <cs:fontRef idx="minor">
-      <a:schemeClr val="tx1">
-        <a:lumMod val="65000"/>
-        <a:lumOff val="35000"/>
-      </a:schemeClr>
-    </cs:fontRef>
-    <cs:defRPr sz="900" kern="1200"/>
-  </cs:seriesAxis>
-  <cs:seriesLine>
-    <cs:lnRef idx="0"/>
-    <cs:fillRef idx="0"/>
-    <cs:effectRef idx="0"/>
-    <cs:fontRef idx="minor">
-      <a:schemeClr val="tx1"/>
-    </cs:fontRef>
-    <cs:spPr>
-      <a:ln w="9525" cap="flat" cmpd="sng" algn="ctr">
-        <a:solidFill>
-          <a:schemeClr val="tx1">
-            <a:lumMod val="35000"/>
-            <a:lumOff val="65000"/>
-          </a:schemeClr>
-        </a:solidFill>
-        <a:round/>
-      </a:ln>
-    </cs:spPr>
-  </cs:seriesLine>
-  <cs:title>
-    <cs:lnRef idx="0"/>
-    <cs:fillRef idx="0"/>
-    <cs:effectRef idx="0"/>
-    <cs:fontRef idx="minor">
-      <a:schemeClr val="tx1">
-        <a:lumMod val="65000"/>
-        <a:lumOff val="35000"/>
-      </a:schemeClr>
-    </cs:fontRef>
-    <cs:defRPr sz="1400" b="0" kern="1200" spc="0" baseline="0"/>
-  </cs:title>
-  <cs:trendline>
-    <cs:lnRef idx="0">
-      <cs:styleClr val="auto"/>
-    </cs:lnRef>
-    <cs:fillRef idx="0"/>
-    <cs:effectRef idx="0"/>
-    <cs:fontRef idx="minor">
-      <a:schemeClr val="tx1"/>
-    </cs:fontRef>
-    <cs:spPr>
-      <a:ln w="19050" cap="rnd">
-        <a:solidFill>
-          <a:schemeClr val="phClr"/>
-        </a:solidFill>
-        <a:prstDash val="sysDot"/>
-      </a:ln>
-    </cs:spPr>
-  </cs:trendline>
-  <cs:trendlineLabel>
-    <cs:lnRef idx="0"/>
-    <cs:fillRef idx="0"/>
-    <cs:effectRef idx="0"/>
-    <cs:fontRef idx="minor">
-      <a:schemeClr val="tx1">
-        <a:lumMod val="65000"/>
-        <a:lumOff val="35000"/>
-      </a:schemeClr>
-    </cs:fontRef>
-    <cs:defRPr sz="900" kern="1200"/>
-  </cs:trendlineLabel>
-  <cs:upBar>
-    <cs:lnRef idx="0"/>
-    <cs:fillRef idx="0"/>
-    <cs:effectRef idx="0"/>
-    <cs:fontRef idx="minor">
-      <a:schemeClr val="tx1"/>
-    </cs:fontRef>
-    <cs:spPr>
-      <a:solidFill>
-        <a:schemeClr val="lt1"/>
-      </a:solidFill>
-      <a:ln w="9525" cap="flat" cmpd="sng" algn="ctr">
-        <a:solidFill>
-          <a:schemeClr val="tx1">
-            <a:lumMod val="65000"/>
-            <a:lumOff val="35000"/>
-          </a:schemeClr>
-        </a:solidFill>
-        <a:round/>
-      </a:ln>
-    </cs:spPr>
-  </cs:upBar>
-  <cs:valueAxis>
-    <cs:lnRef idx="0"/>
-    <cs:fillRef idx="0"/>
-    <cs:effectRef idx="0"/>
-    <cs:fontRef idx="minor">
-      <a:schemeClr val="tx1">
-        <a:lumMod val="65000"/>
-        <a:lumOff val="35000"/>
-      </a:schemeClr>
-    </cs:fontRef>
-    <cs:spPr>
-      <a:ln w="9525" cap="flat" cmpd="sng" algn="ctr">
-        <a:solidFill>
-          <a:schemeClr val="tx1">
-            <a:lumMod val="25000"/>
-            <a:lumOff val="75000"/>
-          </a:schemeClr>
-        </a:solidFill>
-        <a:round/>
-      </a:ln>
-    </cs:spPr>
-    <cs:defRPr sz="900" kern="1200"/>
-  </cs:valueAxis>
-  <cs:wall>
-    <cs:lnRef idx="0"/>
-    <cs:fillRef idx="0"/>
-    <cs:effectRef idx="0"/>
-    <cs:fontRef idx="minor">
-      <a:schemeClr val="tx1"/>
-    </cs:fontRef>
-    <cs:spPr>
-      <a:noFill/>
-      <a:ln>
-        <a:noFill/>
-      </a:ln>
-    </cs:spPr>
-  </cs:wall>
-</cs:chartStyle>
 </file>
 
 <file path=word/theme/theme1.xml><?xml version="1.0" encoding="utf-8"?>
@@ -11049,7 +10171,7 @@
     </a:clrScheme>
     <a:fontScheme name="Office">
       <a:majorFont>
-        <a:latin typeface="Calibri Light" panose="020F0302020204030204"/>
+        <a:latin typeface="Calibri Light"/>
         <a:ea typeface=""/>
         <a:cs typeface=""/>
         <a:font script="Jpan" typeface="ＭＳ ゴシック"/>
@@ -11084,7 +10206,7 @@
         <a:font script="Geor" typeface="Sylfaen"/>
       </a:majorFont>
       <a:minorFont>
-        <a:latin typeface="Calibri" panose="020F0502020204030204"/>
+        <a:latin typeface="Calibri"/>
         <a:ea typeface=""/>
         <a:cs typeface=""/>
         <a:font script="Jpan" typeface="ＭＳ 明朝"/>
@@ -11261,7 +10383,7 @@
   <a:extraClrSchemeLst/>
   <a:extLst>
     <a:ext uri="{05A4C25C-085E-4340-85A3-A5531E510DB2}">
-      <thm15:themeFamily xmlns:thm15="http://schemas.microsoft.com/office/thememl/2012/main" name="Office Theme" id="{62F939B6-93AF-4DB8-9C6B-D6C7DFDC589F}" vid="{4A3C46E8-61CC-4603-A589-7422A47A8E4A}"/>
+      <thm15:themeFamily xmlns:thm15="http://schemas.microsoft.com/office/thememl/2012/main" xmlns="" name="Office Theme" id="{62F939B6-93AF-4DB8-9C6B-D6C7DFDC589F}" vid="{4A3C46E8-61CC-4603-A589-7422A47A8E4A}"/>
     </a:ext>
   </a:extLst>
 </a:theme>

</xml_diff>